<commit_message>
refact test.crud.madum to test_crud_madum
</commit_message>
<xml_diff>
--- a/TP4/rapport.docx
+++ b/TP4/rapport.docx
@@ -124,7 +124,7 @@
           <w:rFonts w:ascii="Times New Roman" w:hAnsi="Times New Roman" w:cs="Times New Roman"/>
           <w:sz w:val="28"/>
           <w:szCs w:val="28"/>
-          <w:lang w:val="fr-CA"/>
+          <w:lang w:val="en-CA"/>
         </w:rPr>
       </w:pPr>
       <w:r>
@@ -132,7 +132,7 @@
           <w:rFonts w:ascii="Times New Roman" w:hAnsi="Times New Roman" w:cs="Times New Roman"/>
           <w:sz w:val="28"/>
           <w:szCs w:val="28"/>
-          <w:lang w:val="fr-CA"/>
+          <w:lang w:val="en-CA"/>
         </w:rPr>
         <w:t>TP</w:t>
       </w:r>
@@ -141,7 +141,7 @@
           <w:rFonts w:ascii="Times New Roman" w:hAnsi="Times New Roman" w:cs="Times New Roman"/>
           <w:sz w:val="28"/>
           <w:szCs w:val="28"/>
-          <w:lang w:val="fr-CA"/>
+          <w:lang w:val="en-CA"/>
         </w:rPr>
         <w:t>4</w:t>
       </w:r>
@@ -150,7 +150,7 @@
           <w:rFonts w:ascii="Times New Roman" w:hAnsi="Times New Roman" w:cs="Times New Roman"/>
           <w:sz w:val="28"/>
           <w:szCs w:val="28"/>
-          <w:lang w:val="fr-CA"/>
+          <w:lang w:val="en-CA"/>
         </w:rPr>
         <w:t xml:space="preserve"> – Test </w:t>
       </w:r>
@@ -159,10 +159,21 @@
           <w:rFonts w:ascii="Times New Roman" w:hAnsi="Times New Roman" w:cs="Times New Roman"/>
           <w:sz w:val="28"/>
           <w:szCs w:val="28"/>
-          <w:lang w:val="fr-CA"/>
-        </w:rPr>
-        <w:t>OO - MaDUM</w:t>
-      </w:r>
+          <w:lang w:val="en-CA"/>
+        </w:rPr>
+        <w:t xml:space="preserve">OO - </w:t>
+      </w:r>
+      <w:proofErr w:type="spellStart"/>
+      <w:r>
+        <w:rPr>
+          <w:rFonts w:ascii="Times New Roman" w:hAnsi="Times New Roman" w:cs="Times New Roman"/>
+          <w:sz w:val="28"/>
+          <w:szCs w:val="28"/>
+          <w:lang w:val="en-CA"/>
+        </w:rPr>
+        <w:t>MaDUM</w:t>
+      </w:r>
+      <w:proofErr w:type="spellEnd"/>
     </w:p>
     <w:p>
       <w:pPr>
@@ -171,7 +182,7 @@
           <w:rFonts w:ascii="Times New Roman" w:hAnsi="Times New Roman" w:cs="Times New Roman"/>
           <w:sz w:val="28"/>
           <w:szCs w:val="28"/>
-          <w:lang w:val="fr-CA"/>
+          <w:lang w:val="en-CA"/>
         </w:rPr>
       </w:pPr>
     </w:p>
@@ -182,7 +193,7 @@
           <w:rFonts w:ascii="Times New Roman" w:hAnsi="Times New Roman" w:cs="Times New Roman"/>
           <w:sz w:val="28"/>
           <w:szCs w:val="28"/>
-          <w:lang w:val="fr-CA"/>
+          <w:lang w:val="en-CA"/>
         </w:rPr>
       </w:pPr>
       <w:r>
@@ -190,7 +201,7 @@
           <w:rFonts w:ascii="Times New Roman" w:hAnsi="Times New Roman" w:cs="Times New Roman"/>
           <w:sz w:val="28"/>
           <w:szCs w:val="28"/>
-          <w:lang w:val="fr-CA"/>
+          <w:lang w:val="en-CA"/>
         </w:rPr>
         <w:t>Groupe 1</w:t>
       </w:r>
@@ -243,7 +254,27 @@
           <w:szCs w:val="28"/>
           <w:lang w:val="fr-CA"/>
         </w:rPr>
-        <w:t>Hugo Lachieze-Rey (1934177)</w:t>
+        <w:t xml:space="preserve">Hugo </w:t>
+      </w:r>
+      <w:proofErr w:type="spellStart"/>
+      <w:r>
+        <w:rPr>
+          <w:rFonts w:ascii="Times New Roman" w:hAnsi="Times New Roman" w:cs="Times New Roman"/>
+          <w:sz w:val="28"/>
+          <w:szCs w:val="28"/>
+          <w:lang w:val="fr-CA"/>
+        </w:rPr>
+        <w:t>Lachieze</w:t>
+      </w:r>
+      <w:proofErr w:type="spellEnd"/>
+      <w:r>
+        <w:rPr>
+          <w:rFonts w:ascii="Times New Roman" w:hAnsi="Times New Roman" w:cs="Times New Roman"/>
+          <w:sz w:val="28"/>
+          <w:szCs w:val="28"/>
+          <w:lang w:val="fr-CA"/>
+        </w:rPr>
+        <w:t>-Rey (1934177)</w:t>
       </w:r>
     </w:p>
     <w:p>
@@ -325,8 +356,19 @@
           <w:szCs w:val="28"/>
           <w:lang w:val="fr-CA"/>
         </w:rPr>
-        <w:t>Hanane Ikhelef</w:t>
-      </w:r>
+        <w:t xml:space="preserve">Hanane </w:t>
+      </w:r>
+      <w:proofErr w:type="spellStart"/>
+      <w:r>
+        <w:rPr>
+          <w:rFonts w:ascii="Times New Roman" w:hAnsi="Times New Roman" w:cs="Times New Roman"/>
+          <w:sz w:val="28"/>
+          <w:szCs w:val="28"/>
+          <w:lang w:val="fr-CA"/>
+        </w:rPr>
+        <w:t>Ikhelef</w:t>
+      </w:r>
+      <w:proofErr w:type="spellEnd"/>
     </w:p>
     <w:p>
       <w:pPr>
@@ -441,8 +483,19 @@
           <w:lang w:val="fr-CA"/>
         </w:rPr>
         <w:lastRenderedPageBreak/>
-        <w:t>Matrice MaDUM</w:t>
-      </w:r>
+        <w:t xml:space="preserve">Matrice </w:t>
+      </w:r>
+      <w:proofErr w:type="spellStart"/>
+      <w:r>
+        <w:rPr>
+          <w:rFonts w:ascii="Times New Roman" w:hAnsi="Times New Roman" w:cs="Times New Roman"/>
+          <w:b/>
+          <w:bCs/>
+          <w:lang w:val="fr-CA"/>
+        </w:rPr>
+        <w:t>MaDUM</w:t>
+      </w:r>
+      <w:proofErr w:type="spellEnd"/>
     </w:p>
     <w:p>
       <w:pPr>
@@ -456,7 +509,7 @@
     </w:p>
     <w:tbl>
       <w:tblPr>
-        <w:tblStyle w:val="TableGrid"/>
+        <w:tblStyle w:val="Grilledutableau"/>
         <w:tblW w:w="14899" w:type="dxa"/>
         <w:jc w:val="center"/>
         <w:tblLayout w:type="fixed"/>
@@ -535,15 +588,28 @@
                 <w:lang w:val="fr-CA"/>
               </w:rPr>
             </w:pPr>
-            <w:r>
-              <w:rPr>
-                <w:rFonts w:ascii="Times New Roman" w:hAnsi="Times New Roman" w:cs="Times New Roman"/>
-                <w:b/>
-                <w:bCs/>
-                <w:lang w:val="fr-CA"/>
-              </w:rPr>
-              <w:t>get_new_user_id</w:t>
-            </w:r>
+            <w:proofErr w:type="spellStart"/>
+            <w:proofErr w:type="gramStart"/>
+            <w:r>
+              <w:rPr>
+                <w:rFonts w:ascii="Times New Roman" w:hAnsi="Times New Roman" w:cs="Times New Roman"/>
+                <w:b/>
+                <w:bCs/>
+                <w:lang w:val="fr-CA"/>
+              </w:rPr>
+              <w:t>get</w:t>
+            </w:r>
+            <w:proofErr w:type="gramEnd"/>
+            <w:r>
+              <w:rPr>
+                <w:rFonts w:ascii="Times New Roman" w:hAnsi="Times New Roman" w:cs="Times New Roman"/>
+                <w:b/>
+                <w:bCs/>
+                <w:lang w:val="fr-CA"/>
+              </w:rPr>
+              <w:t>_new_user_id</w:t>
+            </w:r>
+            <w:proofErr w:type="spellEnd"/>
           </w:p>
         </w:tc>
         <w:tc>
@@ -561,33 +627,28 @@
                 <w:lang w:val="fr-CA"/>
               </w:rPr>
             </w:pPr>
-            <w:r>
-              <w:rPr>
-                <w:rFonts w:ascii="Times New Roman" w:hAnsi="Times New Roman" w:cs="Times New Roman"/>
-                <w:b/>
-                <w:bCs/>
-                <w:lang w:val="fr-CA"/>
-              </w:rPr>
-              <w:t>get_new_</w:t>
-            </w:r>
-            <w:r>
-              <w:rPr>
-                <w:rFonts w:ascii="Times New Roman" w:hAnsi="Times New Roman" w:cs="Times New Roman"/>
-                <w:b/>
-                <w:bCs/>
-                <w:lang w:val="fr-CA"/>
-              </w:rPr>
-              <w:t>group</w:t>
-            </w:r>
-            <w:r>
-              <w:rPr>
-                <w:rFonts w:ascii="Times New Roman" w:hAnsi="Times New Roman" w:cs="Times New Roman"/>
-                <w:b/>
-                <w:bCs/>
-                <w:lang w:val="fr-CA"/>
-              </w:rPr>
-              <w:t>_id</w:t>
-            </w:r>
+            <w:proofErr w:type="spellStart"/>
+            <w:proofErr w:type="gramStart"/>
+            <w:r>
+              <w:rPr>
+                <w:rFonts w:ascii="Times New Roman" w:hAnsi="Times New Roman" w:cs="Times New Roman"/>
+                <w:b/>
+                <w:bCs/>
+                <w:lang w:val="fr-CA"/>
+              </w:rPr>
+              <w:t>get</w:t>
+            </w:r>
+            <w:proofErr w:type="gramEnd"/>
+            <w:r>
+              <w:rPr>
+                <w:rFonts w:ascii="Times New Roman" w:hAnsi="Times New Roman" w:cs="Times New Roman"/>
+                <w:b/>
+                <w:bCs/>
+                <w:lang w:val="fr-CA"/>
+              </w:rPr>
+              <w:t>_new_group_id</w:t>
+            </w:r>
+            <w:proofErr w:type="spellEnd"/>
           </w:p>
         </w:tc>
         <w:tc>
@@ -605,6 +666,8 @@
                 <w:lang w:val="fr-CA"/>
               </w:rPr>
             </w:pPr>
+            <w:proofErr w:type="spellStart"/>
+            <w:proofErr w:type="gramStart"/>
             <w:r>
               <w:rPr>
                 <w:rFonts w:ascii="Times New Roman" w:hAnsi="Times New Roman" w:cs="Times New Roman"/>
@@ -630,8 +693,19 @@
                 <w:bCs/>
                 <w:lang w:val="fr-CA"/>
               </w:rPr>
-              <w:t>ert_to_unix</w:t>
-            </w:r>
+              <w:t>ert</w:t>
+            </w:r>
+            <w:proofErr w:type="gramEnd"/>
+            <w:r>
+              <w:rPr>
+                <w:rFonts w:ascii="Times New Roman" w:hAnsi="Times New Roman" w:cs="Times New Roman"/>
+                <w:b/>
+                <w:bCs/>
+                <w:lang w:val="fr-CA"/>
+              </w:rPr>
+              <w:t>_to_unix</w:t>
+            </w:r>
+            <w:proofErr w:type="spellEnd"/>
           </w:p>
         </w:tc>
         <w:tc>
@@ -649,15 +723,28 @@
                 <w:lang w:val="fr-CA"/>
               </w:rPr>
             </w:pPr>
-            <w:r>
-              <w:rPr>
-                <w:rFonts w:ascii="Times New Roman" w:hAnsi="Times New Roman" w:cs="Times New Roman"/>
-                <w:b/>
-                <w:bCs/>
-                <w:lang w:val="fr-CA"/>
-              </w:rPr>
-              <w:t>add_new_user</w:t>
-            </w:r>
+            <w:proofErr w:type="spellStart"/>
+            <w:proofErr w:type="gramStart"/>
+            <w:r>
+              <w:rPr>
+                <w:rFonts w:ascii="Times New Roman" w:hAnsi="Times New Roman" w:cs="Times New Roman"/>
+                <w:b/>
+                <w:bCs/>
+                <w:lang w:val="fr-CA"/>
+              </w:rPr>
+              <w:t>add</w:t>
+            </w:r>
+            <w:proofErr w:type="gramEnd"/>
+            <w:r>
+              <w:rPr>
+                <w:rFonts w:ascii="Times New Roman" w:hAnsi="Times New Roman" w:cs="Times New Roman"/>
+                <w:b/>
+                <w:bCs/>
+                <w:lang w:val="fr-CA"/>
+              </w:rPr>
+              <w:t>_new_user</w:t>
+            </w:r>
+            <w:proofErr w:type="spellEnd"/>
           </w:p>
         </w:tc>
         <w:tc>
@@ -675,15 +762,30 @@
                 <w:lang w:val="fr-CA"/>
               </w:rPr>
             </w:pPr>
-            <w:r>
-              <w:rPr>
-                <w:rFonts w:ascii="Times New Roman" w:hAnsi="Times New Roman" w:cs="Times New Roman"/>
-                <w:b/>
-                <w:bCs/>
-                <w:lang w:val="fr-CA"/>
-              </w:rPr>
-              <w:t>add_new_group</w:t>
-            </w:r>
+            <w:proofErr w:type="spellStart"/>
+            <w:proofErr w:type="gramStart"/>
+            <w:r>
+              <w:rPr>
+                <w:rFonts w:ascii="Times New Roman" w:hAnsi="Times New Roman" w:cs="Times New Roman"/>
+                <w:b/>
+                <w:bCs/>
+                <w:highlight w:val="green"/>
+                <w:lang w:val="fr-CA"/>
+              </w:rPr>
+              <w:t>add</w:t>
+            </w:r>
+            <w:proofErr w:type="gramEnd"/>
+            <w:r>
+              <w:rPr>
+                <w:rFonts w:ascii="Times New Roman" w:hAnsi="Times New Roman" w:cs="Times New Roman"/>
+                <w:b/>
+                <w:bCs/>
+                <w:highlight w:val="green"/>
+                <w:lang w:val="fr-CA"/>
+              </w:rPr>
+              <w:t>_new_group</w:t>
+            </w:r>
+            <w:proofErr w:type="spellEnd"/>
           </w:p>
         </w:tc>
         <w:tc>
@@ -701,15 +803,28 @@
                 <w:lang w:val="fr-CA"/>
               </w:rPr>
             </w:pPr>
-            <w:r>
-              <w:rPr>
-                <w:rFonts w:ascii="Times New Roman" w:hAnsi="Times New Roman" w:cs="Times New Roman"/>
-                <w:b/>
-                <w:bCs/>
-                <w:lang w:val="fr-CA"/>
-              </w:rPr>
-              <w:t>read_users_file</w:t>
-            </w:r>
+            <w:proofErr w:type="spellStart"/>
+            <w:proofErr w:type="gramStart"/>
+            <w:r>
+              <w:rPr>
+                <w:rFonts w:ascii="Times New Roman" w:hAnsi="Times New Roman" w:cs="Times New Roman"/>
+                <w:b/>
+                <w:bCs/>
+                <w:lang w:val="fr-CA"/>
+              </w:rPr>
+              <w:t>read</w:t>
+            </w:r>
+            <w:proofErr w:type="gramEnd"/>
+            <w:r>
+              <w:rPr>
+                <w:rFonts w:ascii="Times New Roman" w:hAnsi="Times New Roman" w:cs="Times New Roman"/>
+                <w:b/>
+                <w:bCs/>
+                <w:lang w:val="fr-CA"/>
+              </w:rPr>
+              <w:t>_users_file</w:t>
+            </w:r>
+            <w:proofErr w:type="spellEnd"/>
           </w:p>
         </w:tc>
       </w:tr>
@@ -733,15 +848,28 @@
                 <w:lang w:val="fr-CA"/>
               </w:rPr>
             </w:pPr>
-            <w:r>
-              <w:rPr>
-                <w:rFonts w:ascii="Times New Roman" w:hAnsi="Times New Roman" w:cs="Times New Roman"/>
-                <w:b/>
-                <w:bCs/>
-                <w:lang w:val="fr-CA"/>
-              </w:rPr>
-              <w:t>users_data</w:t>
-            </w:r>
+            <w:proofErr w:type="spellStart"/>
+            <w:proofErr w:type="gramStart"/>
+            <w:r>
+              <w:rPr>
+                <w:rFonts w:ascii="Times New Roman" w:hAnsi="Times New Roman" w:cs="Times New Roman"/>
+                <w:b/>
+                <w:bCs/>
+                <w:lang w:val="fr-CA"/>
+              </w:rPr>
+              <w:t>users</w:t>
+            </w:r>
+            <w:proofErr w:type="gramEnd"/>
+            <w:r>
+              <w:rPr>
+                <w:rFonts w:ascii="Times New Roman" w:hAnsi="Times New Roman" w:cs="Times New Roman"/>
+                <w:b/>
+                <w:bCs/>
+                <w:lang w:val="fr-CA"/>
+              </w:rPr>
+              <w:t>_data</w:t>
+            </w:r>
+            <w:proofErr w:type="spellEnd"/>
           </w:p>
         </w:tc>
         <w:tc>
@@ -920,15 +1048,28 @@
                 <w:lang w:val="fr-CA"/>
               </w:rPr>
             </w:pPr>
-            <w:r>
-              <w:rPr>
-                <w:rFonts w:ascii="Times New Roman" w:hAnsi="Times New Roman" w:cs="Times New Roman"/>
-                <w:b/>
-                <w:bCs/>
-                <w:lang w:val="fr-CA"/>
-              </w:rPr>
-              <w:t>groups_data</w:t>
-            </w:r>
+            <w:proofErr w:type="spellStart"/>
+            <w:proofErr w:type="gramStart"/>
+            <w:r>
+              <w:rPr>
+                <w:rFonts w:ascii="Times New Roman" w:hAnsi="Times New Roman" w:cs="Times New Roman"/>
+                <w:b/>
+                <w:bCs/>
+                <w:lang w:val="fr-CA"/>
+              </w:rPr>
+              <w:t>groups</w:t>
+            </w:r>
+            <w:proofErr w:type="gramEnd"/>
+            <w:r>
+              <w:rPr>
+                <w:rFonts w:ascii="Times New Roman" w:hAnsi="Times New Roman" w:cs="Times New Roman"/>
+                <w:b/>
+                <w:bCs/>
+                <w:lang w:val="fr-CA"/>
+              </w:rPr>
+              <w:t>_data</w:t>
+            </w:r>
+            <w:proofErr w:type="spellEnd"/>
           </w:p>
         </w:tc>
         <w:tc>
@@ -1107,15 +1248,28 @@
                 <w:lang w:val="fr-CA"/>
               </w:rPr>
             </w:pPr>
-            <w:r>
-              <w:rPr>
-                <w:rFonts w:ascii="Times New Roman" w:hAnsi="Times New Roman" w:cs="Times New Roman"/>
-                <w:b/>
-                <w:bCs/>
-                <w:lang w:val="fr-CA"/>
-              </w:rPr>
-              <w:t>users_lookup</w:t>
-            </w:r>
+            <w:proofErr w:type="spellStart"/>
+            <w:proofErr w:type="gramStart"/>
+            <w:r>
+              <w:rPr>
+                <w:rFonts w:ascii="Times New Roman" w:hAnsi="Times New Roman" w:cs="Times New Roman"/>
+                <w:b/>
+                <w:bCs/>
+                <w:lang w:val="fr-CA"/>
+              </w:rPr>
+              <w:t>users</w:t>
+            </w:r>
+            <w:proofErr w:type="gramEnd"/>
+            <w:r>
+              <w:rPr>
+                <w:rFonts w:ascii="Times New Roman" w:hAnsi="Times New Roman" w:cs="Times New Roman"/>
+                <w:b/>
+                <w:bCs/>
+                <w:lang w:val="fr-CA"/>
+              </w:rPr>
+              <w:t>_lookup</w:t>
+            </w:r>
+            <w:proofErr w:type="spellEnd"/>
           </w:p>
         </w:tc>
         <w:tc>
@@ -1243,7 +1397,7 @@
                 <w:bCs/>
                 <w:lang w:val="fr-CA"/>
               </w:rPr>
-              <w:t>T</w:t>
+              <w:t>O</w:t>
             </w:r>
           </w:p>
         </w:tc>
@@ -1285,15 +1439,28 @@
                 <w:lang w:val="fr-CA"/>
               </w:rPr>
             </w:pPr>
-            <w:r>
-              <w:rPr>
-                <w:rFonts w:ascii="Times New Roman" w:hAnsi="Times New Roman" w:cs="Times New Roman"/>
-                <w:b/>
-                <w:bCs/>
-                <w:lang w:val="fr-CA"/>
-              </w:rPr>
-              <w:t>groups_lookup</w:t>
-            </w:r>
+            <w:proofErr w:type="spellStart"/>
+            <w:proofErr w:type="gramStart"/>
+            <w:r>
+              <w:rPr>
+                <w:rFonts w:ascii="Times New Roman" w:hAnsi="Times New Roman" w:cs="Times New Roman"/>
+                <w:b/>
+                <w:bCs/>
+                <w:lang w:val="fr-CA"/>
+              </w:rPr>
+              <w:t>groups</w:t>
+            </w:r>
+            <w:proofErr w:type="gramEnd"/>
+            <w:r>
+              <w:rPr>
+                <w:rFonts w:ascii="Times New Roman" w:hAnsi="Times New Roman" w:cs="Times New Roman"/>
+                <w:b/>
+                <w:bCs/>
+                <w:lang w:val="fr-CA"/>
+              </w:rPr>
+              <w:t>_lookup</w:t>
+            </w:r>
+            <w:proofErr w:type="spellEnd"/>
           </w:p>
         </w:tc>
         <w:tc>
@@ -1456,7 +1623,7 @@
     </w:p>
     <w:tbl>
       <w:tblPr>
-        <w:tblStyle w:val="TableGrid"/>
+        <w:tblStyle w:val="Grilledutableau"/>
         <w:tblW w:w="14383" w:type="dxa"/>
         <w:jc w:val="center"/>
         <w:tblLayout w:type="fixed"/>
@@ -1509,15 +1676,28 @@
                 <w:lang w:val="fr-CA"/>
               </w:rPr>
             </w:pPr>
-            <w:r>
-              <w:rPr>
-                <w:rFonts w:ascii="Times New Roman" w:hAnsi="Times New Roman" w:cs="Times New Roman"/>
-                <w:b/>
-                <w:bCs/>
-                <w:lang w:val="fr-CA"/>
-              </w:rPr>
-              <w:t>read_groups_file</w:t>
-            </w:r>
+            <w:proofErr w:type="spellStart"/>
+            <w:proofErr w:type="gramStart"/>
+            <w:r>
+              <w:rPr>
+                <w:rFonts w:ascii="Times New Roman" w:hAnsi="Times New Roman" w:cs="Times New Roman"/>
+                <w:b/>
+                <w:bCs/>
+                <w:lang w:val="fr-CA"/>
+              </w:rPr>
+              <w:t>read</w:t>
+            </w:r>
+            <w:proofErr w:type="gramEnd"/>
+            <w:r>
+              <w:rPr>
+                <w:rFonts w:ascii="Times New Roman" w:hAnsi="Times New Roman" w:cs="Times New Roman"/>
+                <w:b/>
+                <w:bCs/>
+                <w:lang w:val="fr-CA"/>
+              </w:rPr>
+              <w:t>_groups_file</w:t>
+            </w:r>
+            <w:proofErr w:type="spellEnd"/>
           </w:p>
         </w:tc>
         <w:tc>
@@ -1535,15 +1715,28 @@
                 <w:lang w:val="fr-CA"/>
               </w:rPr>
             </w:pPr>
-            <w:r>
-              <w:rPr>
-                <w:rFonts w:ascii="Times New Roman" w:hAnsi="Times New Roman" w:cs="Times New Roman"/>
-                <w:b/>
-                <w:bCs/>
-                <w:lang w:val="fr-CA"/>
-              </w:rPr>
-              <w:t>get_user_data</w:t>
-            </w:r>
+            <w:proofErr w:type="spellStart"/>
+            <w:proofErr w:type="gramStart"/>
+            <w:r>
+              <w:rPr>
+                <w:rFonts w:ascii="Times New Roman" w:hAnsi="Times New Roman" w:cs="Times New Roman"/>
+                <w:b/>
+                <w:bCs/>
+                <w:lang w:val="fr-CA"/>
+              </w:rPr>
+              <w:t>get</w:t>
+            </w:r>
+            <w:proofErr w:type="gramEnd"/>
+            <w:r>
+              <w:rPr>
+                <w:rFonts w:ascii="Times New Roman" w:hAnsi="Times New Roman" w:cs="Times New Roman"/>
+                <w:b/>
+                <w:bCs/>
+                <w:lang w:val="fr-CA"/>
+              </w:rPr>
+              <w:t>_user_data</w:t>
+            </w:r>
+            <w:proofErr w:type="spellEnd"/>
           </w:p>
         </w:tc>
         <w:tc>
@@ -1561,15 +1754,28 @@
                 <w:lang w:val="fr-CA"/>
               </w:rPr>
             </w:pPr>
-            <w:r>
-              <w:rPr>
-                <w:rFonts w:ascii="Times New Roman" w:hAnsi="Times New Roman" w:cs="Times New Roman"/>
-                <w:b/>
-                <w:bCs/>
-                <w:lang w:val="fr-CA"/>
-              </w:rPr>
-              <w:t>get_groups_data</w:t>
-            </w:r>
+            <w:proofErr w:type="spellStart"/>
+            <w:proofErr w:type="gramStart"/>
+            <w:r>
+              <w:rPr>
+                <w:rFonts w:ascii="Times New Roman" w:hAnsi="Times New Roman" w:cs="Times New Roman"/>
+                <w:b/>
+                <w:bCs/>
+                <w:lang w:val="fr-CA"/>
+              </w:rPr>
+              <w:t>get</w:t>
+            </w:r>
+            <w:proofErr w:type="gramEnd"/>
+            <w:r>
+              <w:rPr>
+                <w:rFonts w:ascii="Times New Roman" w:hAnsi="Times New Roman" w:cs="Times New Roman"/>
+                <w:b/>
+                <w:bCs/>
+                <w:lang w:val="fr-CA"/>
+              </w:rPr>
+              <w:t>_groups_data</w:t>
+            </w:r>
+            <w:proofErr w:type="spellEnd"/>
           </w:p>
         </w:tc>
         <w:tc>
@@ -1587,15 +1793,28 @@
                 <w:lang w:val="fr-CA"/>
               </w:rPr>
             </w:pPr>
-            <w:r>
-              <w:rPr>
-                <w:rFonts w:ascii="Times New Roman" w:hAnsi="Times New Roman" w:cs="Times New Roman"/>
-                <w:b/>
-                <w:bCs/>
-                <w:lang w:val="fr-CA"/>
-              </w:rPr>
-              <w:t>get_user_id</w:t>
-            </w:r>
+            <w:proofErr w:type="spellStart"/>
+            <w:proofErr w:type="gramStart"/>
+            <w:r>
+              <w:rPr>
+                <w:rFonts w:ascii="Times New Roman" w:hAnsi="Times New Roman" w:cs="Times New Roman"/>
+                <w:b/>
+                <w:bCs/>
+                <w:lang w:val="fr-CA"/>
+              </w:rPr>
+              <w:t>get</w:t>
+            </w:r>
+            <w:proofErr w:type="gramEnd"/>
+            <w:r>
+              <w:rPr>
+                <w:rFonts w:ascii="Times New Roman" w:hAnsi="Times New Roman" w:cs="Times New Roman"/>
+                <w:b/>
+                <w:bCs/>
+                <w:lang w:val="fr-CA"/>
+              </w:rPr>
+              <w:t>_user_id</w:t>
+            </w:r>
+            <w:proofErr w:type="spellEnd"/>
           </w:p>
         </w:tc>
         <w:tc>
@@ -1613,15 +1832,28 @@
                 <w:lang w:val="fr-CA"/>
               </w:rPr>
             </w:pPr>
-            <w:r>
-              <w:rPr>
-                <w:rFonts w:ascii="Times New Roman" w:hAnsi="Times New Roman" w:cs="Times New Roman"/>
-                <w:b/>
-                <w:bCs/>
-                <w:lang w:val="fr-CA"/>
-              </w:rPr>
-              <w:t>get_group_id</w:t>
-            </w:r>
+            <w:proofErr w:type="spellStart"/>
+            <w:proofErr w:type="gramStart"/>
+            <w:r>
+              <w:rPr>
+                <w:rFonts w:ascii="Times New Roman" w:hAnsi="Times New Roman" w:cs="Times New Roman"/>
+                <w:b/>
+                <w:bCs/>
+                <w:lang w:val="fr-CA"/>
+              </w:rPr>
+              <w:t>get</w:t>
+            </w:r>
+            <w:proofErr w:type="gramEnd"/>
+            <w:r>
+              <w:rPr>
+                <w:rFonts w:ascii="Times New Roman" w:hAnsi="Times New Roman" w:cs="Times New Roman"/>
+                <w:b/>
+                <w:bCs/>
+                <w:lang w:val="fr-CA"/>
+              </w:rPr>
+              <w:t>_group_id</w:t>
+            </w:r>
+            <w:proofErr w:type="spellEnd"/>
           </w:p>
         </w:tc>
         <w:tc>
@@ -1639,15 +1871,28 @@
                 <w:lang w:val="fr-CA"/>
               </w:rPr>
             </w:pPr>
-            <w:r>
-              <w:rPr>
-                <w:rFonts w:ascii="Times New Roman" w:hAnsi="Times New Roman" w:cs="Times New Roman"/>
-                <w:b/>
-                <w:bCs/>
-                <w:lang w:val="fr-CA"/>
-              </w:rPr>
-              <w:t>modify_users_file</w:t>
-            </w:r>
+            <w:proofErr w:type="spellStart"/>
+            <w:proofErr w:type="gramStart"/>
+            <w:r>
+              <w:rPr>
+                <w:rFonts w:ascii="Times New Roman" w:hAnsi="Times New Roman" w:cs="Times New Roman"/>
+                <w:b/>
+                <w:bCs/>
+                <w:lang w:val="fr-CA"/>
+              </w:rPr>
+              <w:t>modify</w:t>
+            </w:r>
+            <w:proofErr w:type="gramEnd"/>
+            <w:r>
+              <w:rPr>
+                <w:rFonts w:ascii="Times New Roman" w:hAnsi="Times New Roman" w:cs="Times New Roman"/>
+                <w:b/>
+                <w:bCs/>
+                <w:lang w:val="fr-CA"/>
+              </w:rPr>
+              <w:t>_users_file</w:t>
+            </w:r>
+            <w:proofErr w:type="spellEnd"/>
           </w:p>
         </w:tc>
         <w:tc>
@@ -1665,15 +1910,28 @@
                 <w:lang w:val="fr-CA"/>
               </w:rPr>
             </w:pPr>
-            <w:r>
-              <w:rPr>
-                <w:rFonts w:ascii="Times New Roman" w:hAnsi="Times New Roman" w:cs="Times New Roman"/>
-                <w:b/>
-                <w:bCs/>
-                <w:lang w:val="fr-CA"/>
-              </w:rPr>
-              <w:t>modify_groups_file</w:t>
-            </w:r>
+            <w:proofErr w:type="spellStart"/>
+            <w:proofErr w:type="gramStart"/>
+            <w:r>
+              <w:rPr>
+                <w:rFonts w:ascii="Times New Roman" w:hAnsi="Times New Roman" w:cs="Times New Roman"/>
+                <w:b/>
+                <w:bCs/>
+                <w:lang w:val="fr-CA"/>
+              </w:rPr>
+              <w:t>modify</w:t>
+            </w:r>
+            <w:proofErr w:type="gramEnd"/>
+            <w:r>
+              <w:rPr>
+                <w:rFonts w:ascii="Times New Roman" w:hAnsi="Times New Roman" w:cs="Times New Roman"/>
+                <w:b/>
+                <w:bCs/>
+                <w:lang w:val="fr-CA"/>
+              </w:rPr>
+              <w:t>_groups_file</w:t>
+            </w:r>
+            <w:proofErr w:type="spellEnd"/>
           </w:p>
         </w:tc>
       </w:tr>
@@ -1697,15 +1955,28 @@
                 <w:lang w:val="fr-CA"/>
               </w:rPr>
             </w:pPr>
-            <w:r>
-              <w:rPr>
-                <w:rFonts w:ascii="Times New Roman" w:hAnsi="Times New Roman" w:cs="Times New Roman"/>
-                <w:b/>
-                <w:bCs/>
-                <w:lang w:val="fr-CA"/>
-              </w:rPr>
-              <w:t>users_data</w:t>
-            </w:r>
+            <w:proofErr w:type="spellStart"/>
+            <w:proofErr w:type="gramStart"/>
+            <w:r>
+              <w:rPr>
+                <w:rFonts w:ascii="Times New Roman" w:hAnsi="Times New Roman" w:cs="Times New Roman"/>
+                <w:b/>
+                <w:bCs/>
+                <w:lang w:val="fr-CA"/>
+              </w:rPr>
+              <w:t>users</w:t>
+            </w:r>
+            <w:proofErr w:type="gramEnd"/>
+            <w:r>
+              <w:rPr>
+                <w:rFonts w:ascii="Times New Roman" w:hAnsi="Times New Roman" w:cs="Times New Roman"/>
+                <w:b/>
+                <w:bCs/>
+                <w:lang w:val="fr-CA"/>
+              </w:rPr>
+              <w:t>_data</w:t>
+            </w:r>
+            <w:proofErr w:type="spellEnd"/>
           </w:p>
         </w:tc>
         <w:tc>
@@ -1856,15 +2127,28 @@
                 <w:lang w:val="fr-CA"/>
               </w:rPr>
             </w:pPr>
-            <w:r>
-              <w:rPr>
-                <w:rFonts w:ascii="Times New Roman" w:hAnsi="Times New Roman" w:cs="Times New Roman"/>
-                <w:b/>
-                <w:bCs/>
-                <w:lang w:val="fr-CA"/>
-              </w:rPr>
-              <w:t>groups_data</w:t>
-            </w:r>
+            <w:proofErr w:type="spellStart"/>
+            <w:proofErr w:type="gramStart"/>
+            <w:r>
+              <w:rPr>
+                <w:rFonts w:ascii="Times New Roman" w:hAnsi="Times New Roman" w:cs="Times New Roman"/>
+                <w:b/>
+                <w:bCs/>
+                <w:lang w:val="fr-CA"/>
+              </w:rPr>
+              <w:t>groups</w:t>
+            </w:r>
+            <w:proofErr w:type="gramEnd"/>
+            <w:r>
+              <w:rPr>
+                <w:rFonts w:ascii="Times New Roman" w:hAnsi="Times New Roman" w:cs="Times New Roman"/>
+                <w:b/>
+                <w:bCs/>
+                <w:lang w:val="fr-CA"/>
+              </w:rPr>
+              <w:t>_data</w:t>
+            </w:r>
+            <w:proofErr w:type="spellEnd"/>
           </w:p>
         </w:tc>
         <w:tc>
@@ -2015,15 +2299,28 @@
                 <w:lang w:val="fr-CA"/>
               </w:rPr>
             </w:pPr>
-            <w:r>
-              <w:rPr>
-                <w:rFonts w:ascii="Times New Roman" w:hAnsi="Times New Roman" w:cs="Times New Roman"/>
-                <w:b/>
-                <w:bCs/>
-                <w:lang w:val="fr-CA"/>
-              </w:rPr>
-              <w:t>users_lookup</w:t>
-            </w:r>
+            <w:proofErr w:type="spellStart"/>
+            <w:proofErr w:type="gramStart"/>
+            <w:r>
+              <w:rPr>
+                <w:rFonts w:ascii="Times New Roman" w:hAnsi="Times New Roman" w:cs="Times New Roman"/>
+                <w:b/>
+                <w:bCs/>
+                <w:lang w:val="fr-CA"/>
+              </w:rPr>
+              <w:t>users</w:t>
+            </w:r>
+            <w:proofErr w:type="gramEnd"/>
+            <w:r>
+              <w:rPr>
+                <w:rFonts w:ascii="Times New Roman" w:hAnsi="Times New Roman" w:cs="Times New Roman"/>
+                <w:b/>
+                <w:bCs/>
+                <w:lang w:val="fr-CA"/>
+              </w:rPr>
+              <w:t>_lookup</w:t>
+            </w:r>
+            <w:proofErr w:type="spellEnd"/>
           </w:p>
         </w:tc>
         <w:tc>
@@ -2174,15 +2471,28 @@
                 <w:lang w:val="fr-CA"/>
               </w:rPr>
             </w:pPr>
-            <w:r>
-              <w:rPr>
-                <w:rFonts w:ascii="Times New Roman" w:hAnsi="Times New Roman" w:cs="Times New Roman"/>
-                <w:b/>
-                <w:bCs/>
-                <w:lang w:val="fr-CA"/>
-              </w:rPr>
-              <w:t>groups_lookup</w:t>
-            </w:r>
+            <w:proofErr w:type="spellStart"/>
+            <w:proofErr w:type="gramStart"/>
+            <w:r>
+              <w:rPr>
+                <w:rFonts w:ascii="Times New Roman" w:hAnsi="Times New Roman" w:cs="Times New Roman"/>
+                <w:b/>
+                <w:bCs/>
+                <w:lang w:val="fr-CA"/>
+              </w:rPr>
+              <w:t>groups</w:t>
+            </w:r>
+            <w:proofErr w:type="gramEnd"/>
+            <w:r>
+              <w:rPr>
+                <w:rFonts w:ascii="Times New Roman" w:hAnsi="Times New Roman" w:cs="Times New Roman"/>
+                <w:b/>
+                <w:bCs/>
+                <w:lang w:val="fr-CA"/>
+              </w:rPr>
+              <w:t>_lookup</w:t>
+            </w:r>
+            <w:proofErr w:type="spellEnd"/>
           </w:p>
         </w:tc>
         <w:tc>
@@ -2326,7 +2636,7 @@
     </w:p>
     <w:tbl>
       <w:tblPr>
-        <w:tblStyle w:val="TableGrid"/>
+        <w:tblStyle w:val="Grilledutableau"/>
         <w:tblW w:w="14073" w:type="dxa"/>
         <w:jc w:val="center"/>
         <w:tblLayout w:type="fixed"/>
@@ -2378,15 +2688,28 @@
                 <w:lang w:val="fr-CA"/>
               </w:rPr>
             </w:pPr>
-            <w:r>
-              <w:rPr>
-                <w:rFonts w:ascii="Times New Roman" w:hAnsi="Times New Roman" w:cs="Times New Roman"/>
-                <w:b/>
-                <w:bCs/>
-                <w:lang w:val="fr-CA"/>
-              </w:rPr>
-              <w:t>update_users</w:t>
-            </w:r>
+            <w:proofErr w:type="spellStart"/>
+            <w:proofErr w:type="gramStart"/>
+            <w:r>
+              <w:rPr>
+                <w:rFonts w:ascii="Times New Roman" w:hAnsi="Times New Roman" w:cs="Times New Roman"/>
+                <w:b/>
+                <w:bCs/>
+                <w:lang w:val="fr-CA"/>
+              </w:rPr>
+              <w:t>update</w:t>
+            </w:r>
+            <w:proofErr w:type="gramEnd"/>
+            <w:r>
+              <w:rPr>
+                <w:rFonts w:ascii="Times New Roman" w:hAnsi="Times New Roman" w:cs="Times New Roman"/>
+                <w:b/>
+                <w:bCs/>
+                <w:lang w:val="fr-CA"/>
+              </w:rPr>
+              <w:t>_users</w:t>
+            </w:r>
+            <w:proofErr w:type="spellEnd"/>
           </w:p>
         </w:tc>
         <w:tc>
@@ -2404,15 +2727,30 @@
                 <w:lang w:val="fr-CA"/>
               </w:rPr>
             </w:pPr>
-            <w:r>
-              <w:rPr>
-                <w:rFonts w:ascii="Times New Roman" w:hAnsi="Times New Roman" w:cs="Times New Roman"/>
-                <w:b/>
-                <w:bCs/>
-                <w:lang w:val="fr-CA"/>
-              </w:rPr>
-              <w:t>update_groups</w:t>
-            </w:r>
+            <w:proofErr w:type="spellStart"/>
+            <w:proofErr w:type="gramStart"/>
+            <w:r>
+              <w:rPr>
+                <w:rFonts w:ascii="Times New Roman" w:hAnsi="Times New Roman" w:cs="Times New Roman"/>
+                <w:b/>
+                <w:bCs/>
+                <w:highlight w:val="green"/>
+                <w:lang w:val="fr-CA"/>
+              </w:rPr>
+              <w:t>update</w:t>
+            </w:r>
+            <w:proofErr w:type="gramEnd"/>
+            <w:r>
+              <w:rPr>
+                <w:rFonts w:ascii="Times New Roman" w:hAnsi="Times New Roman" w:cs="Times New Roman"/>
+                <w:b/>
+                <w:bCs/>
+                <w:highlight w:val="green"/>
+                <w:lang w:val="fr-CA"/>
+              </w:rPr>
+              <w:t>_groups</w:t>
+            </w:r>
+            <w:proofErr w:type="spellEnd"/>
           </w:p>
         </w:tc>
         <w:tc>
@@ -2430,15 +2768,28 @@
                 <w:lang w:val="fr-CA"/>
               </w:rPr>
             </w:pPr>
-            <w:r>
-              <w:rPr>
-                <w:rFonts w:ascii="Times New Roman" w:hAnsi="Times New Roman" w:cs="Times New Roman"/>
-                <w:b/>
-                <w:bCs/>
-                <w:lang w:val="fr-CA"/>
-              </w:rPr>
-              <w:t>remove_user</w:t>
-            </w:r>
+            <w:proofErr w:type="spellStart"/>
+            <w:proofErr w:type="gramStart"/>
+            <w:r>
+              <w:rPr>
+                <w:rFonts w:ascii="Times New Roman" w:hAnsi="Times New Roman" w:cs="Times New Roman"/>
+                <w:b/>
+                <w:bCs/>
+                <w:lang w:val="fr-CA"/>
+              </w:rPr>
+              <w:t>remove</w:t>
+            </w:r>
+            <w:proofErr w:type="gramEnd"/>
+            <w:r>
+              <w:rPr>
+                <w:rFonts w:ascii="Times New Roman" w:hAnsi="Times New Roman" w:cs="Times New Roman"/>
+                <w:b/>
+                <w:bCs/>
+                <w:lang w:val="fr-CA"/>
+              </w:rPr>
+              <w:t>_user</w:t>
+            </w:r>
+            <w:proofErr w:type="spellEnd"/>
           </w:p>
         </w:tc>
         <w:tc>
@@ -2456,59 +2807,69 @@
                 <w:lang w:val="fr-CA"/>
               </w:rPr>
             </w:pPr>
-            <w:r>
-              <w:rPr>
-                <w:rFonts w:ascii="Times New Roman" w:hAnsi="Times New Roman" w:cs="Times New Roman"/>
-                <w:b/>
-                <w:bCs/>
-                <w:lang w:val="fr-CA"/>
-              </w:rPr>
-              <w:t>remove_user</w:t>
-            </w:r>
-            <w:r>
-              <w:rPr>
-                <w:rFonts w:ascii="Times New Roman" w:hAnsi="Times New Roman" w:cs="Times New Roman"/>
-                <w:b/>
-                <w:bCs/>
+            <w:proofErr w:type="spellStart"/>
+            <w:proofErr w:type="gramStart"/>
+            <w:r>
+              <w:rPr>
+                <w:rFonts w:ascii="Times New Roman" w:hAnsi="Times New Roman" w:cs="Times New Roman"/>
+                <w:b/>
+                <w:bCs/>
+                <w:lang w:val="fr-CA"/>
+              </w:rPr>
+              <w:t>remove</w:t>
+            </w:r>
+            <w:proofErr w:type="gramEnd"/>
+            <w:r>
+              <w:rPr>
+                <w:rFonts w:ascii="Times New Roman" w:hAnsi="Times New Roman" w:cs="Times New Roman"/>
+                <w:b/>
+                <w:bCs/>
+                <w:lang w:val="fr-CA"/>
+              </w:rPr>
+              <w:t>_user_group</w:t>
+            </w:r>
+            <w:proofErr w:type="spellEnd"/>
+          </w:p>
+        </w:tc>
+        <w:tc>
+          <w:tcPr>
+            <w:tcW w:w="1862" w:type="dxa"/>
+            <w:vAlign w:val="center"/>
+          </w:tcPr>
+          <w:p>
+            <w:pPr>
+              <w:jc w:val="center"/>
+              <w:rPr>
+                <w:rFonts w:ascii="Times New Roman" w:hAnsi="Times New Roman" w:cs="Times New Roman"/>
+                <w:b/>
+                <w:bCs/>
+                <w:lang w:val="fr-CA"/>
+              </w:rPr>
+            </w:pPr>
+            <w:proofErr w:type="spellStart"/>
+            <w:proofErr w:type="gramStart"/>
+            <w:r>
+              <w:rPr>
+                <w:rFonts w:ascii="Times New Roman" w:hAnsi="Times New Roman" w:cs="Times New Roman"/>
+                <w:b/>
+                <w:bCs/>
+                <w:highlight w:val="green"/>
+                <w:lang w:val="fr-CA"/>
+              </w:rPr>
+              <w:t>remove</w:t>
+            </w:r>
+            <w:proofErr w:type="gramEnd"/>
+            <w:r>
+              <w:rPr>
+                <w:rFonts w:ascii="Times New Roman" w:hAnsi="Times New Roman" w:cs="Times New Roman"/>
+                <w:b/>
+                <w:bCs/>
+                <w:highlight w:val="green"/>
                 <w:lang w:val="fr-CA"/>
               </w:rPr>
               <w:t>_group</w:t>
             </w:r>
-          </w:p>
-        </w:tc>
-        <w:tc>
-          <w:tcPr>
-            <w:tcW w:w="1862" w:type="dxa"/>
-            <w:vAlign w:val="center"/>
-          </w:tcPr>
-          <w:p>
-            <w:pPr>
-              <w:jc w:val="center"/>
-              <w:rPr>
-                <w:rFonts w:ascii="Times New Roman" w:hAnsi="Times New Roman" w:cs="Times New Roman"/>
-                <w:b/>
-                <w:bCs/>
-                <w:lang w:val="fr-CA"/>
-              </w:rPr>
-            </w:pPr>
-            <w:r>
-              <w:rPr>
-                <w:rFonts w:ascii="Times New Roman" w:hAnsi="Times New Roman" w:cs="Times New Roman"/>
-                <w:b/>
-                <w:bCs/>
-                <w:lang w:val="fr-CA"/>
-              </w:rPr>
-              <w:t>remove_</w:t>
-            </w:r>
-            <w:r>
-              <w:rPr>
-                <w:rFonts w:ascii="Times New Roman" w:hAnsi="Times New Roman" w:cs="Times New Roman"/>
-                <w:b/>
-                <w:bCs/>
-                <w:lang w:val="fr-CA"/>
-              </w:rPr>
-              <w:t>group</w:t>
-            </w:r>
+            <w:proofErr w:type="spellEnd"/>
           </w:p>
         </w:tc>
         <w:tc>
@@ -2526,24 +2887,30 @@
                 <w:lang w:val="fr-CA"/>
               </w:rPr>
             </w:pPr>
-            <w:r>
-              <w:rPr>
-                <w:rFonts w:ascii="Times New Roman" w:hAnsi="Times New Roman" w:cs="Times New Roman"/>
-                <w:b/>
-                <w:bCs/>
-                <w:lang w:val="fr-CA"/>
-              </w:rPr>
-              <w:t>remove_</w:t>
-            </w:r>
-            <w:r>
-              <w:rPr>
-                <w:rFonts w:ascii="Times New Roman" w:hAnsi="Times New Roman" w:cs="Times New Roman"/>
-                <w:b/>
-                <w:bCs/>
-                <w:lang w:val="fr-CA"/>
-              </w:rPr>
-              <w:t>group_member</w:t>
-            </w:r>
+            <w:proofErr w:type="spellStart"/>
+            <w:proofErr w:type="gramStart"/>
+            <w:r>
+              <w:rPr>
+                <w:rFonts w:ascii="Times New Roman" w:hAnsi="Times New Roman" w:cs="Times New Roman"/>
+                <w:b/>
+                <w:bCs/>
+                <w:highlight w:val="green"/>
+                <w:lang w:val="fr-CA"/>
+              </w:rPr>
+              <w:t>remove</w:t>
+            </w:r>
+            <w:proofErr w:type="gramEnd"/>
+            <w:r>
+              <w:rPr>
+                <w:rFonts w:ascii="Times New Roman" w:hAnsi="Times New Roman" w:cs="Times New Roman"/>
+                <w:b/>
+                <w:bCs/>
+                <w:highlight w:val="green"/>
+                <w:lang w:val="fr-CA"/>
+              </w:rPr>
+              <w:t>_group_member</w:t>
+            </w:r>
+            <w:proofErr w:type="spellEnd"/>
           </w:p>
         </w:tc>
       </w:tr>
@@ -2567,15 +2934,28 @@
                 <w:lang w:val="fr-CA"/>
               </w:rPr>
             </w:pPr>
-            <w:r>
-              <w:rPr>
-                <w:rFonts w:ascii="Times New Roman" w:hAnsi="Times New Roman" w:cs="Times New Roman"/>
-                <w:b/>
-                <w:bCs/>
-                <w:lang w:val="fr-CA"/>
-              </w:rPr>
-              <w:t>users_data</w:t>
-            </w:r>
+            <w:proofErr w:type="spellStart"/>
+            <w:proofErr w:type="gramStart"/>
+            <w:r>
+              <w:rPr>
+                <w:rFonts w:ascii="Times New Roman" w:hAnsi="Times New Roman" w:cs="Times New Roman"/>
+                <w:b/>
+                <w:bCs/>
+                <w:lang w:val="fr-CA"/>
+              </w:rPr>
+              <w:t>users</w:t>
+            </w:r>
+            <w:proofErr w:type="gramEnd"/>
+            <w:r>
+              <w:rPr>
+                <w:rFonts w:ascii="Times New Roman" w:hAnsi="Times New Roman" w:cs="Times New Roman"/>
+                <w:b/>
+                <w:bCs/>
+                <w:lang w:val="fr-CA"/>
+              </w:rPr>
+              <w:t>_data</w:t>
+            </w:r>
+            <w:proofErr w:type="spellEnd"/>
           </w:p>
         </w:tc>
         <w:tc>
@@ -2593,6 +2973,15 @@
                 <w:lang w:val="fr-CA"/>
               </w:rPr>
             </w:pPr>
+            <w:r>
+              <w:rPr>
+                <w:rFonts w:ascii="Times New Roman" w:hAnsi="Times New Roman" w:cs="Times New Roman"/>
+                <w:b/>
+                <w:bCs/>
+                <w:lang w:val="fr-CA"/>
+              </w:rPr>
+              <w:t>T</w:t>
+            </w:r>
           </w:p>
         </w:tc>
         <w:tc>
@@ -2617,7 +3006,7 @@
                 <w:bCs/>
                 <w:lang w:val="fr-CA"/>
               </w:rPr>
-              <w:t>T</w:t>
+              <w:t>O</w:t>
             </w:r>
           </w:p>
         </w:tc>
@@ -2728,15 +3117,28 @@
                 <w:lang w:val="fr-CA"/>
               </w:rPr>
             </w:pPr>
-            <w:r>
-              <w:rPr>
-                <w:rFonts w:ascii="Times New Roman" w:hAnsi="Times New Roman" w:cs="Times New Roman"/>
-                <w:b/>
-                <w:bCs/>
-                <w:lang w:val="fr-CA"/>
-              </w:rPr>
-              <w:t>groups_data</w:t>
-            </w:r>
+            <w:proofErr w:type="spellStart"/>
+            <w:proofErr w:type="gramStart"/>
+            <w:r>
+              <w:rPr>
+                <w:rFonts w:ascii="Times New Roman" w:hAnsi="Times New Roman" w:cs="Times New Roman"/>
+                <w:b/>
+                <w:bCs/>
+                <w:lang w:val="fr-CA"/>
+              </w:rPr>
+              <w:t>groups</w:t>
+            </w:r>
+            <w:proofErr w:type="gramEnd"/>
+            <w:r>
+              <w:rPr>
+                <w:rFonts w:ascii="Times New Roman" w:hAnsi="Times New Roman" w:cs="Times New Roman"/>
+                <w:b/>
+                <w:bCs/>
+                <w:lang w:val="fr-CA"/>
+              </w:rPr>
+              <w:t>_data</w:t>
+            </w:r>
+            <w:proofErr w:type="spellEnd"/>
           </w:p>
         </w:tc>
         <w:tc>
@@ -2771,6 +3173,15 @@
                 <w:lang w:val="fr-CA"/>
               </w:rPr>
             </w:pPr>
+            <w:r>
+              <w:rPr>
+                <w:rFonts w:ascii="Times New Roman" w:hAnsi="Times New Roman" w:cs="Times New Roman"/>
+                <w:b/>
+                <w:bCs/>
+                <w:lang w:val="fr-CA"/>
+              </w:rPr>
+              <w:t>T</w:t>
+            </w:r>
           </w:p>
         </w:tc>
         <w:tc>
@@ -2788,15 +3199,6 @@
                 <w:lang w:val="fr-CA"/>
               </w:rPr>
             </w:pPr>
-            <w:r>
-              <w:rPr>
-                <w:rFonts w:ascii="Times New Roman" w:hAnsi="Times New Roman" w:cs="Times New Roman"/>
-                <w:b/>
-                <w:bCs/>
-                <w:lang w:val="fr-CA"/>
-              </w:rPr>
-              <w:t>T</w:t>
-            </w:r>
           </w:p>
         </w:tc>
         <w:tc>
@@ -2889,15 +3291,28 @@
                 <w:lang w:val="fr-CA"/>
               </w:rPr>
             </w:pPr>
-            <w:r>
-              <w:rPr>
-                <w:rFonts w:ascii="Times New Roman" w:hAnsi="Times New Roman" w:cs="Times New Roman"/>
-                <w:b/>
-                <w:bCs/>
-                <w:lang w:val="fr-CA"/>
-              </w:rPr>
-              <w:t>users_lookup</w:t>
-            </w:r>
+            <w:proofErr w:type="spellStart"/>
+            <w:proofErr w:type="gramStart"/>
+            <w:r>
+              <w:rPr>
+                <w:rFonts w:ascii="Times New Roman" w:hAnsi="Times New Roman" w:cs="Times New Roman"/>
+                <w:b/>
+                <w:bCs/>
+                <w:lang w:val="fr-CA"/>
+              </w:rPr>
+              <w:t>users</w:t>
+            </w:r>
+            <w:proofErr w:type="gramEnd"/>
+            <w:r>
+              <w:rPr>
+                <w:rFonts w:ascii="Times New Roman" w:hAnsi="Times New Roman" w:cs="Times New Roman"/>
+                <w:b/>
+                <w:bCs/>
+                <w:lang w:val="fr-CA"/>
+              </w:rPr>
+              <w:t>_lookup</w:t>
+            </w:r>
+            <w:proofErr w:type="spellEnd"/>
           </w:p>
         </w:tc>
         <w:tc>
@@ -2915,6 +3330,15 @@
                 <w:lang w:val="fr-CA"/>
               </w:rPr>
             </w:pPr>
+            <w:r>
+              <w:rPr>
+                <w:rFonts w:ascii="Times New Roman" w:hAnsi="Times New Roman" w:cs="Times New Roman"/>
+                <w:b/>
+                <w:bCs/>
+                <w:lang w:val="fr-CA"/>
+              </w:rPr>
+              <w:t>T</w:t>
+            </w:r>
           </w:p>
         </w:tc>
         <w:tc>
@@ -2965,7 +3389,7 @@
                 <w:bCs/>
                 <w:lang w:val="fr-CA"/>
               </w:rPr>
-              <w:t>O</w:t>
+              <w:t>T</w:t>
             </w:r>
           </w:p>
         </w:tc>
@@ -2984,15 +3408,6 @@
                 <w:lang w:val="fr-CA"/>
               </w:rPr>
             </w:pPr>
-            <w:r>
-              <w:rPr>
-                <w:rFonts w:ascii="Times New Roman" w:hAnsi="Times New Roman" w:cs="Times New Roman"/>
-                <w:b/>
-                <w:bCs/>
-                <w:lang w:val="fr-CA"/>
-              </w:rPr>
-              <w:t>T</w:t>
-            </w:r>
           </w:p>
         </w:tc>
         <w:tc>
@@ -3050,15 +3465,28 @@
                 <w:lang w:val="fr-CA"/>
               </w:rPr>
             </w:pPr>
-            <w:r>
-              <w:rPr>
-                <w:rFonts w:ascii="Times New Roman" w:hAnsi="Times New Roman" w:cs="Times New Roman"/>
-                <w:b/>
-                <w:bCs/>
-                <w:lang w:val="fr-CA"/>
-              </w:rPr>
-              <w:t>groups_lookup</w:t>
-            </w:r>
+            <w:proofErr w:type="spellStart"/>
+            <w:proofErr w:type="gramStart"/>
+            <w:r>
+              <w:rPr>
+                <w:rFonts w:ascii="Times New Roman" w:hAnsi="Times New Roman" w:cs="Times New Roman"/>
+                <w:b/>
+                <w:bCs/>
+                <w:lang w:val="fr-CA"/>
+              </w:rPr>
+              <w:t>groups</w:t>
+            </w:r>
+            <w:proofErr w:type="gramEnd"/>
+            <w:r>
+              <w:rPr>
+                <w:rFonts w:ascii="Times New Roman" w:hAnsi="Times New Roman" w:cs="Times New Roman"/>
+                <w:b/>
+                <w:bCs/>
+                <w:lang w:val="fr-CA"/>
+              </w:rPr>
+              <w:t>_lookup</w:t>
+            </w:r>
+            <w:proofErr w:type="spellEnd"/>
           </w:p>
         </w:tc>
         <w:tc>
@@ -3076,6 +3504,15 @@
                 <w:lang w:val="fr-CA"/>
               </w:rPr>
             </w:pPr>
+            <w:r>
+              <w:rPr>
+                <w:rFonts w:ascii="Times New Roman" w:hAnsi="Times New Roman" w:cs="Times New Roman"/>
+                <w:b/>
+                <w:bCs/>
+                <w:lang w:val="fr-CA"/>
+              </w:rPr>
+              <w:t>O</w:t>
+            </w:r>
           </w:p>
         </w:tc>
         <w:tc>
@@ -3100,7 +3537,7 @@
                 <w:bCs/>
                 <w:lang w:val="fr-CA"/>
               </w:rPr>
-              <w:t>O</w:t>
+              <w:t>T</w:t>
             </w:r>
           </w:p>
         </w:tc>
@@ -3116,18 +3553,10 @@
                 <w:rFonts w:ascii="Times New Roman" w:hAnsi="Times New Roman" w:cs="Times New Roman"/>
                 <w:b/>
                 <w:bCs/>
-                <w:lang w:val="fr-CA"/>
-              </w:rPr>
-            </w:pPr>
-            <w:r>
-              <w:rPr>
-                <w:rFonts w:ascii="Times New Roman" w:hAnsi="Times New Roman" w:cs="Times New Roman"/>
-                <w:b/>
-                <w:bCs/>
-                <w:lang w:val="fr-CA"/>
-              </w:rPr>
-              <w:t>T</w:t>
-            </w:r>
+                <w:highlight w:val="yellow"/>
+                <w:lang w:val="fr-CA"/>
+              </w:rPr>
+            </w:pPr>
           </w:p>
         </w:tc>
         <w:tc>
@@ -3245,6 +3674,7 @@
           <w:rFonts w:ascii="Times New Roman" w:hAnsi="Times New Roman" w:cs="Times New Roman"/>
           <w:b/>
           <w:bCs/>
+          <w:noProof/>
           <w:lang w:val="fr-CA"/>
         </w:rPr>
         <w:drawing>
@@ -3338,13 +3768,63 @@
         <w:lastRenderedPageBreak/>
         <w:t>Afin de créer nos tests, nous avons généré toutes les combinaisons (séquences) possibles pour nos 4 transformateurs (</w:t>
       </w:r>
-      <w:r>
-        <w:rPr>
-          <w:rFonts w:ascii="Times New Roman" w:hAnsi="Times New Roman" w:cs="Times New Roman"/>
-          <w:lang w:val="fr-CA"/>
-        </w:rPr>
-        <w:t>add new group, update groups, remove group, remove group member</w:t>
-      </w:r>
+      <w:proofErr w:type="spellStart"/>
+      <w:r>
+        <w:rPr>
+          <w:rFonts w:ascii="Times New Roman" w:hAnsi="Times New Roman" w:cs="Times New Roman"/>
+          <w:lang w:val="fr-CA"/>
+        </w:rPr>
+        <w:t>add</w:t>
+      </w:r>
+      <w:proofErr w:type="spellEnd"/>
+      <w:r>
+        <w:rPr>
+          <w:rFonts w:ascii="Times New Roman" w:hAnsi="Times New Roman" w:cs="Times New Roman"/>
+          <w:lang w:val="fr-CA"/>
+        </w:rPr>
+        <w:t xml:space="preserve"> new group, update groups, </w:t>
+      </w:r>
+      <w:proofErr w:type="spellStart"/>
+      <w:r>
+        <w:rPr>
+          <w:rFonts w:ascii="Times New Roman" w:hAnsi="Times New Roman" w:cs="Times New Roman"/>
+          <w:lang w:val="fr-CA"/>
+        </w:rPr>
+        <w:t>remove</w:t>
+      </w:r>
+      <w:proofErr w:type="spellEnd"/>
+      <w:r>
+        <w:rPr>
+          <w:rFonts w:ascii="Times New Roman" w:hAnsi="Times New Roman" w:cs="Times New Roman"/>
+          <w:lang w:val="fr-CA"/>
+        </w:rPr>
+        <w:t xml:space="preserve"> group, </w:t>
+      </w:r>
+      <w:proofErr w:type="spellStart"/>
+      <w:r>
+        <w:rPr>
+          <w:rFonts w:ascii="Times New Roman" w:hAnsi="Times New Roman" w:cs="Times New Roman"/>
+          <w:lang w:val="fr-CA"/>
+        </w:rPr>
+        <w:t>remove</w:t>
+      </w:r>
+      <w:proofErr w:type="spellEnd"/>
+      <w:r>
+        <w:rPr>
+          <w:rFonts w:ascii="Times New Roman" w:hAnsi="Times New Roman" w:cs="Times New Roman"/>
+          <w:lang w:val="fr-CA"/>
+        </w:rPr>
+        <w:t xml:space="preserve"> group </w:t>
+      </w:r>
+      <w:proofErr w:type="spellStart"/>
+      <w:r>
+        <w:rPr>
+          <w:rFonts w:ascii="Times New Roman" w:hAnsi="Times New Roman" w:cs="Times New Roman"/>
+          <w:lang w:val="fr-CA"/>
+        </w:rPr>
+        <w:t>member</w:t>
+      </w:r>
+      <w:proofErr w:type="spellEnd"/>
       <w:r>
         <w:rPr>
           <w:rFonts w:ascii="Times New Roman" w:hAnsi="Times New Roman" w:cs="Times New Roman"/>
@@ -3355,7 +3835,7 @@
     </w:p>
     <w:p>
       <w:pPr>
-        <w:pStyle w:val="ListParagraph"/>
+        <w:pStyle w:val="Paragraphedeliste"/>
         <w:numPr>
           <w:ilvl w:val="0"/>
           <w:numId w:val="2"/>
@@ -3363,62 +3843,70 @@
         <w:spacing w:line="360" w:lineRule="auto"/>
         <w:rPr>
           <w:rFonts w:ascii="Times New Roman" w:hAnsi="Times New Roman" w:cs="Times New Roman"/>
-          <w:lang w:val="fr-CA"/>
-        </w:rPr>
-      </w:pPr>
-      <w:r>
-        <w:rPr>
-          <w:rFonts w:ascii="Times New Roman" w:hAnsi="Times New Roman" w:cs="Times New Roman"/>
-          <w:lang w:val="fr-CA"/>
+          <w:lang w:val="en-CA"/>
+        </w:rPr>
+      </w:pPr>
+      <w:proofErr w:type="spellStart"/>
+      <w:r>
+        <w:rPr>
+          <w:rFonts w:ascii="Times New Roman" w:hAnsi="Times New Roman" w:cs="Times New Roman"/>
+          <w:lang w:val="en-CA"/>
         </w:rPr>
         <w:t>add_new_group</w:t>
       </w:r>
-      <w:r>
-        <w:rPr>
-          <w:rFonts w:ascii="Times New Roman" w:hAnsi="Times New Roman" w:cs="Times New Roman"/>
-          <w:lang w:val="fr-CA"/>
-        </w:rPr>
-        <w:t xml:space="preserve">, </w:t>
-      </w:r>
-      <w:r>
-        <w:rPr>
-          <w:rFonts w:ascii="Times New Roman" w:hAnsi="Times New Roman" w:cs="Times New Roman"/>
-          <w:lang w:val="fr-CA"/>
+      <w:proofErr w:type="spellEnd"/>
+      <w:r>
+        <w:rPr>
+          <w:rFonts w:ascii="Times New Roman" w:hAnsi="Times New Roman" w:cs="Times New Roman"/>
+          <w:lang w:val="en-CA"/>
+        </w:rPr>
+        <w:t xml:space="preserve">, </w:t>
+      </w:r>
+      <w:proofErr w:type="spellStart"/>
+      <w:r>
+        <w:rPr>
+          <w:rFonts w:ascii="Times New Roman" w:hAnsi="Times New Roman" w:cs="Times New Roman"/>
+          <w:lang w:val="en-CA"/>
         </w:rPr>
         <w:t>update_groups</w:t>
       </w:r>
-      <w:r>
-        <w:rPr>
-          <w:rFonts w:ascii="Times New Roman" w:hAnsi="Times New Roman" w:cs="Times New Roman"/>
-          <w:lang w:val="fr-CA"/>
-        </w:rPr>
-        <w:t xml:space="preserve">, </w:t>
-      </w:r>
-      <w:r>
-        <w:rPr>
-          <w:rFonts w:ascii="Times New Roman" w:hAnsi="Times New Roman" w:cs="Times New Roman"/>
-          <w:lang w:val="fr-CA"/>
+      <w:proofErr w:type="spellEnd"/>
+      <w:r>
+        <w:rPr>
+          <w:rFonts w:ascii="Times New Roman" w:hAnsi="Times New Roman" w:cs="Times New Roman"/>
+          <w:lang w:val="en-CA"/>
+        </w:rPr>
+        <w:t xml:space="preserve">, </w:t>
+      </w:r>
+      <w:proofErr w:type="spellStart"/>
+      <w:r>
+        <w:rPr>
+          <w:rFonts w:ascii="Times New Roman" w:hAnsi="Times New Roman" w:cs="Times New Roman"/>
+          <w:lang w:val="en-CA"/>
         </w:rPr>
         <w:t>remove_group</w:t>
       </w:r>
-      <w:r>
-        <w:rPr>
-          <w:rFonts w:ascii="Times New Roman" w:hAnsi="Times New Roman" w:cs="Times New Roman"/>
-          <w:lang w:val="fr-CA"/>
-        </w:rPr>
-        <w:t xml:space="preserve">, </w:t>
-      </w:r>
-      <w:r>
-        <w:rPr>
-          <w:rFonts w:ascii="Times New Roman" w:hAnsi="Times New Roman" w:cs="Times New Roman"/>
-          <w:lang w:val="fr-CA"/>
+      <w:proofErr w:type="spellEnd"/>
+      <w:r>
+        <w:rPr>
+          <w:rFonts w:ascii="Times New Roman" w:hAnsi="Times New Roman" w:cs="Times New Roman"/>
+          <w:lang w:val="en-CA"/>
+        </w:rPr>
+        <w:t xml:space="preserve">, </w:t>
+      </w:r>
+      <w:proofErr w:type="spellStart"/>
+      <w:r>
+        <w:rPr>
+          <w:rFonts w:ascii="Times New Roman" w:hAnsi="Times New Roman" w:cs="Times New Roman"/>
+          <w:lang w:val="en-CA"/>
         </w:rPr>
         <w:t>remove_group_member</w:t>
       </w:r>
+      <w:proofErr w:type="spellEnd"/>
     </w:p>
     <w:p>
       <w:pPr>
-        <w:pStyle w:val="ListParagraph"/>
+        <w:pStyle w:val="Paragraphedeliste"/>
         <w:numPr>
           <w:ilvl w:val="0"/>
           <w:numId w:val="2"/>
@@ -3426,62 +3914,70 @@
         <w:spacing w:line="360" w:lineRule="auto"/>
         <w:rPr>
           <w:rFonts w:ascii="Times New Roman" w:hAnsi="Times New Roman" w:cs="Times New Roman"/>
-          <w:lang w:val="fr-CA"/>
-        </w:rPr>
-      </w:pPr>
-      <w:r>
-        <w:rPr>
-          <w:rFonts w:ascii="Times New Roman" w:hAnsi="Times New Roman" w:cs="Times New Roman"/>
-          <w:lang w:val="fr-CA"/>
+          <w:lang w:val="en-CA"/>
+        </w:rPr>
+      </w:pPr>
+      <w:proofErr w:type="spellStart"/>
+      <w:r>
+        <w:rPr>
+          <w:rFonts w:ascii="Times New Roman" w:hAnsi="Times New Roman" w:cs="Times New Roman"/>
+          <w:lang w:val="en-CA"/>
         </w:rPr>
         <w:t>update_groups</w:t>
       </w:r>
-      <w:r>
-        <w:rPr>
-          <w:rFonts w:ascii="Times New Roman" w:hAnsi="Times New Roman" w:cs="Times New Roman"/>
-          <w:lang w:val="fr-CA"/>
-        </w:rPr>
-        <w:t xml:space="preserve">, </w:t>
-      </w:r>
-      <w:r>
-        <w:rPr>
-          <w:rFonts w:ascii="Times New Roman" w:hAnsi="Times New Roman" w:cs="Times New Roman"/>
-          <w:lang w:val="fr-CA"/>
+      <w:proofErr w:type="spellEnd"/>
+      <w:r>
+        <w:rPr>
+          <w:rFonts w:ascii="Times New Roman" w:hAnsi="Times New Roman" w:cs="Times New Roman"/>
+          <w:lang w:val="en-CA"/>
+        </w:rPr>
+        <w:t xml:space="preserve">, </w:t>
+      </w:r>
+      <w:proofErr w:type="spellStart"/>
+      <w:r>
+        <w:rPr>
+          <w:rFonts w:ascii="Times New Roman" w:hAnsi="Times New Roman" w:cs="Times New Roman"/>
+          <w:lang w:val="en-CA"/>
         </w:rPr>
         <w:t>add_new_group</w:t>
       </w:r>
-      <w:r>
-        <w:rPr>
-          <w:rFonts w:ascii="Times New Roman" w:hAnsi="Times New Roman" w:cs="Times New Roman"/>
-          <w:lang w:val="fr-CA"/>
-        </w:rPr>
-        <w:t xml:space="preserve">, </w:t>
-      </w:r>
-      <w:r>
-        <w:rPr>
-          <w:rFonts w:ascii="Times New Roman" w:hAnsi="Times New Roman" w:cs="Times New Roman"/>
-          <w:lang w:val="fr-CA"/>
+      <w:proofErr w:type="spellEnd"/>
+      <w:r>
+        <w:rPr>
+          <w:rFonts w:ascii="Times New Roman" w:hAnsi="Times New Roman" w:cs="Times New Roman"/>
+          <w:lang w:val="en-CA"/>
+        </w:rPr>
+        <w:t xml:space="preserve">, </w:t>
+      </w:r>
+      <w:proofErr w:type="spellStart"/>
+      <w:r>
+        <w:rPr>
+          <w:rFonts w:ascii="Times New Roman" w:hAnsi="Times New Roman" w:cs="Times New Roman"/>
+          <w:lang w:val="en-CA"/>
         </w:rPr>
         <w:t>remove_group</w:t>
       </w:r>
-      <w:r>
-        <w:rPr>
-          <w:rFonts w:ascii="Times New Roman" w:hAnsi="Times New Roman" w:cs="Times New Roman"/>
-          <w:lang w:val="fr-CA"/>
-        </w:rPr>
-        <w:t xml:space="preserve">, </w:t>
-      </w:r>
-      <w:r>
-        <w:rPr>
-          <w:rFonts w:ascii="Times New Roman" w:hAnsi="Times New Roman" w:cs="Times New Roman"/>
-          <w:lang w:val="fr-CA"/>
+      <w:proofErr w:type="spellEnd"/>
+      <w:r>
+        <w:rPr>
+          <w:rFonts w:ascii="Times New Roman" w:hAnsi="Times New Roman" w:cs="Times New Roman"/>
+          <w:lang w:val="en-CA"/>
+        </w:rPr>
+        <w:t xml:space="preserve">, </w:t>
+      </w:r>
+      <w:proofErr w:type="spellStart"/>
+      <w:r>
+        <w:rPr>
+          <w:rFonts w:ascii="Times New Roman" w:hAnsi="Times New Roman" w:cs="Times New Roman"/>
+          <w:lang w:val="en-CA"/>
         </w:rPr>
         <w:t>remove_group_member</w:t>
       </w:r>
+      <w:proofErr w:type="spellEnd"/>
     </w:p>
     <w:p>
       <w:pPr>
-        <w:pStyle w:val="ListParagraph"/>
+        <w:pStyle w:val="Paragraphedeliste"/>
         <w:numPr>
           <w:ilvl w:val="0"/>
           <w:numId w:val="2"/>
@@ -3489,62 +3985,70 @@
         <w:spacing w:line="360" w:lineRule="auto"/>
         <w:rPr>
           <w:rFonts w:ascii="Times New Roman" w:hAnsi="Times New Roman" w:cs="Times New Roman"/>
-          <w:lang w:val="fr-CA"/>
-        </w:rPr>
-      </w:pPr>
-      <w:r>
-        <w:rPr>
-          <w:rFonts w:ascii="Times New Roman" w:hAnsi="Times New Roman" w:cs="Times New Roman"/>
-          <w:lang w:val="fr-CA"/>
+          <w:lang w:val="en-CA"/>
+        </w:rPr>
+      </w:pPr>
+      <w:proofErr w:type="spellStart"/>
+      <w:r>
+        <w:rPr>
+          <w:rFonts w:ascii="Times New Roman" w:hAnsi="Times New Roman" w:cs="Times New Roman"/>
+          <w:lang w:val="en-CA"/>
         </w:rPr>
         <w:t>remove_group</w:t>
       </w:r>
-      <w:r>
-        <w:rPr>
-          <w:rFonts w:ascii="Times New Roman" w:hAnsi="Times New Roman" w:cs="Times New Roman"/>
-          <w:lang w:val="fr-CA"/>
-        </w:rPr>
-        <w:t xml:space="preserve">, </w:t>
-      </w:r>
-      <w:r>
-        <w:rPr>
-          <w:rFonts w:ascii="Times New Roman" w:hAnsi="Times New Roman" w:cs="Times New Roman"/>
-          <w:lang w:val="fr-CA"/>
+      <w:proofErr w:type="spellEnd"/>
+      <w:r>
+        <w:rPr>
+          <w:rFonts w:ascii="Times New Roman" w:hAnsi="Times New Roman" w:cs="Times New Roman"/>
+          <w:lang w:val="en-CA"/>
+        </w:rPr>
+        <w:t xml:space="preserve">, </w:t>
+      </w:r>
+      <w:proofErr w:type="spellStart"/>
+      <w:r>
+        <w:rPr>
+          <w:rFonts w:ascii="Times New Roman" w:hAnsi="Times New Roman" w:cs="Times New Roman"/>
+          <w:lang w:val="en-CA"/>
         </w:rPr>
         <w:t>add_new_group</w:t>
       </w:r>
-      <w:r>
-        <w:rPr>
-          <w:rFonts w:ascii="Times New Roman" w:hAnsi="Times New Roman" w:cs="Times New Roman"/>
-          <w:lang w:val="fr-CA"/>
-        </w:rPr>
-        <w:t xml:space="preserve">, </w:t>
-      </w:r>
-      <w:r>
-        <w:rPr>
-          <w:rFonts w:ascii="Times New Roman" w:hAnsi="Times New Roman" w:cs="Times New Roman"/>
-          <w:lang w:val="fr-CA"/>
+      <w:proofErr w:type="spellEnd"/>
+      <w:r>
+        <w:rPr>
+          <w:rFonts w:ascii="Times New Roman" w:hAnsi="Times New Roman" w:cs="Times New Roman"/>
+          <w:lang w:val="en-CA"/>
+        </w:rPr>
+        <w:t xml:space="preserve">, </w:t>
+      </w:r>
+      <w:proofErr w:type="spellStart"/>
+      <w:r>
+        <w:rPr>
+          <w:rFonts w:ascii="Times New Roman" w:hAnsi="Times New Roman" w:cs="Times New Roman"/>
+          <w:lang w:val="en-CA"/>
         </w:rPr>
         <w:t>update_groups</w:t>
       </w:r>
-      <w:r>
-        <w:rPr>
-          <w:rFonts w:ascii="Times New Roman" w:hAnsi="Times New Roman" w:cs="Times New Roman"/>
-          <w:lang w:val="fr-CA"/>
-        </w:rPr>
-        <w:t xml:space="preserve">, </w:t>
-      </w:r>
-      <w:r>
-        <w:rPr>
-          <w:rFonts w:ascii="Times New Roman" w:hAnsi="Times New Roman" w:cs="Times New Roman"/>
-          <w:lang w:val="fr-CA"/>
+      <w:proofErr w:type="spellEnd"/>
+      <w:r>
+        <w:rPr>
+          <w:rFonts w:ascii="Times New Roman" w:hAnsi="Times New Roman" w:cs="Times New Roman"/>
+          <w:lang w:val="en-CA"/>
+        </w:rPr>
+        <w:t xml:space="preserve">, </w:t>
+      </w:r>
+      <w:proofErr w:type="spellStart"/>
+      <w:r>
+        <w:rPr>
+          <w:rFonts w:ascii="Times New Roman" w:hAnsi="Times New Roman" w:cs="Times New Roman"/>
+          <w:lang w:val="en-CA"/>
         </w:rPr>
         <w:t>remove_group_member</w:t>
       </w:r>
+      <w:proofErr w:type="spellEnd"/>
     </w:p>
     <w:p>
       <w:pPr>
-        <w:pStyle w:val="ListParagraph"/>
+        <w:pStyle w:val="Paragraphedeliste"/>
         <w:numPr>
           <w:ilvl w:val="0"/>
           <w:numId w:val="2"/>
@@ -3552,62 +4056,70 @@
         <w:spacing w:line="360" w:lineRule="auto"/>
         <w:rPr>
           <w:rFonts w:ascii="Times New Roman" w:hAnsi="Times New Roman" w:cs="Times New Roman"/>
-          <w:lang w:val="fr-CA"/>
-        </w:rPr>
-      </w:pPr>
-      <w:r>
-        <w:rPr>
-          <w:rFonts w:ascii="Times New Roman" w:hAnsi="Times New Roman" w:cs="Times New Roman"/>
-          <w:lang w:val="fr-CA"/>
+          <w:lang w:val="en-CA"/>
+        </w:rPr>
+      </w:pPr>
+      <w:proofErr w:type="spellStart"/>
+      <w:r>
+        <w:rPr>
+          <w:rFonts w:ascii="Times New Roman" w:hAnsi="Times New Roman" w:cs="Times New Roman"/>
+          <w:lang w:val="en-CA"/>
         </w:rPr>
         <w:t>add_new_group</w:t>
       </w:r>
-      <w:r>
-        <w:rPr>
-          <w:rFonts w:ascii="Times New Roman" w:hAnsi="Times New Roman" w:cs="Times New Roman"/>
-          <w:lang w:val="fr-CA"/>
-        </w:rPr>
-        <w:t xml:space="preserve">, </w:t>
-      </w:r>
-      <w:r>
-        <w:rPr>
-          <w:rFonts w:ascii="Times New Roman" w:hAnsi="Times New Roman" w:cs="Times New Roman"/>
-          <w:lang w:val="fr-CA"/>
+      <w:proofErr w:type="spellEnd"/>
+      <w:r>
+        <w:rPr>
+          <w:rFonts w:ascii="Times New Roman" w:hAnsi="Times New Roman" w:cs="Times New Roman"/>
+          <w:lang w:val="en-CA"/>
+        </w:rPr>
+        <w:t xml:space="preserve">, </w:t>
+      </w:r>
+      <w:proofErr w:type="spellStart"/>
+      <w:r>
+        <w:rPr>
+          <w:rFonts w:ascii="Times New Roman" w:hAnsi="Times New Roman" w:cs="Times New Roman"/>
+          <w:lang w:val="en-CA"/>
         </w:rPr>
         <w:t>remove_group</w:t>
       </w:r>
-      <w:r>
-        <w:rPr>
-          <w:rFonts w:ascii="Times New Roman" w:hAnsi="Times New Roman" w:cs="Times New Roman"/>
-          <w:lang w:val="fr-CA"/>
-        </w:rPr>
-        <w:t xml:space="preserve">, </w:t>
-      </w:r>
-      <w:r>
-        <w:rPr>
-          <w:rFonts w:ascii="Times New Roman" w:hAnsi="Times New Roman" w:cs="Times New Roman"/>
-          <w:lang w:val="fr-CA"/>
+      <w:proofErr w:type="spellEnd"/>
+      <w:r>
+        <w:rPr>
+          <w:rFonts w:ascii="Times New Roman" w:hAnsi="Times New Roman" w:cs="Times New Roman"/>
+          <w:lang w:val="en-CA"/>
+        </w:rPr>
+        <w:t xml:space="preserve">, </w:t>
+      </w:r>
+      <w:proofErr w:type="spellStart"/>
+      <w:r>
+        <w:rPr>
+          <w:rFonts w:ascii="Times New Roman" w:hAnsi="Times New Roman" w:cs="Times New Roman"/>
+          <w:lang w:val="en-CA"/>
         </w:rPr>
         <w:t>update_groups</w:t>
       </w:r>
-      <w:r>
-        <w:rPr>
-          <w:rFonts w:ascii="Times New Roman" w:hAnsi="Times New Roman" w:cs="Times New Roman"/>
-          <w:lang w:val="fr-CA"/>
-        </w:rPr>
-        <w:t xml:space="preserve">, </w:t>
-      </w:r>
-      <w:r>
-        <w:rPr>
-          <w:rFonts w:ascii="Times New Roman" w:hAnsi="Times New Roman" w:cs="Times New Roman"/>
-          <w:lang w:val="fr-CA"/>
+      <w:proofErr w:type="spellEnd"/>
+      <w:r>
+        <w:rPr>
+          <w:rFonts w:ascii="Times New Roman" w:hAnsi="Times New Roman" w:cs="Times New Roman"/>
+          <w:lang w:val="en-CA"/>
+        </w:rPr>
+        <w:t xml:space="preserve">, </w:t>
+      </w:r>
+      <w:proofErr w:type="spellStart"/>
+      <w:r>
+        <w:rPr>
+          <w:rFonts w:ascii="Times New Roman" w:hAnsi="Times New Roman" w:cs="Times New Roman"/>
+          <w:lang w:val="en-CA"/>
         </w:rPr>
         <w:t>remove_group_member</w:t>
       </w:r>
+      <w:proofErr w:type="spellEnd"/>
     </w:p>
     <w:p>
       <w:pPr>
-        <w:pStyle w:val="ListParagraph"/>
+        <w:pStyle w:val="Paragraphedeliste"/>
         <w:numPr>
           <w:ilvl w:val="0"/>
           <w:numId w:val="2"/>
@@ -3615,62 +4127,70 @@
         <w:spacing w:line="360" w:lineRule="auto"/>
         <w:rPr>
           <w:rFonts w:ascii="Times New Roman" w:hAnsi="Times New Roman" w:cs="Times New Roman"/>
-          <w:lang w:val="fr-CA"/>
-        </w:rPr>
-      </w:pPr>
-      <w:r>
-        <w:rPr>
-          <w:rFonts w:ascii="Times New Roman" w:hAnsi="Times New Roman" w:cs="Times New Roman"/>
-          <w:lang w:val="fr-CA"/>
+          <w:lang w:val="en-CA"/>
+        </w:rPr>
+      </w:pPr>
+      <w:proofErr w:type="spellStart"/>
+      <w:r>
+        <w:rPr>
+          <w:rFonts w:ascii="Times New Roman" w:hAnsi="Times New Roman" w:cs="Times New Roman"/>
+          <w:lang w:val="en-CA"/>
         </w:rPr>
         <w:t>update_groups</w:t>
       </w:r>
-      <w:r>
-        <w:rPr>
-          <w:rFonts w:ascii="Times New Roman" w:hAnsi="Times New Roman" w:cs="Times New Roman"/>
-          <w:lang w:val="fr-CA"/>
-        </w:rPr>
-        <w:t xml:space="preserve">, </w:t>
-      </w:r>
-      <w:r>
-        <w:rPr>
-          <w:rFonts w:ascii="Times New Roman" w:hAnsi="Times New Roman" w:cs="Times New Roman"/>
-          <w:lang w:val="fr-CA"/>
+      <w:proofErr w:type="spellEnd"/>
+      <w:r>
+        <w:rPr>
+          <w:rFonts w:ascii="Times New Roman" w:hAnsi="Times New Roman" w:cs="Times New Roman"/>
+          <w:lang w:val="en-CA"/>
+        </w:rPr>
+        <w:t xml:space="preserve">, </w:t>
+      </w:r>
+      <w:proofErr w:type="spellStart"/>
+      <w:r>
+        <w:rPr>
+          <w:rFonts w:ascii="Times New Roman" w:hAnsi="Times New Roman" w:cs="Times New Roman"/>
+          <w:lang w:val="en-CA"/>
         </w:rPr>
         <w:t>remove_group</w:t>
       </w:r>
-      <w:r>
-        <w:rPr>
-          <w:rFonts w:ascii="Times New Roman" w:hAnsi="Times New Roman" w:cs="Times New Roman"/>
-          <w:lang w:val="fr-CA"/>
-        </w:rPr>
-        <w:t xml:space="preserve">, </w:t>
-      </w:r>
-      <w:r>
-        <w:rPr>
-          <w:rFonts w:ascii="Times New Roman" w:hAnsi="Times New Roman" w:cs="Times New Roman"/>
-          <w:lang w:val="fr-CA"/>
+      <w:proofErr w:type="spellEnd"/>
+      <w:r>
+        <w:rPr>
+          <w:rFonts w:ascii="Times New Roman" w:hAnsi="Times New Roman" w:cs="Times New Roman"/>
+          <w:lang w:val="en-CA"/>
+        </w:rPr>
+        <w:t xml:space="preserve">, </w:t>
+      </w:r>
+      <w:proofErr w:type="spellStart"/>
+      <w:r>
+        <w:rPr>
+          <w:rFonts w:ascii="Times New Roman" w:hAnsi="Times New Roman" w:cs="Times New Roman"/>
+          <w:lang w:val="en-CA"/>
         </w:rPr>
         <w:t>add_new_group</w:t>
       </w:r>
-      <w:r>
-        <w:rPr>
-          <w:rFonts w:ascii="Times New Roman" w:hAnsi="Times New Roman" w:cs="Times New Roman"/>
-          <w:lang w:val="fr-CA"/>
-        </w:rPr>
-        <w:t xml:space="preserve">, </w:t>
-      </w:r>
-      <w:r>
-        <w:rPr>
-          <w:rFonts w:ascii="Times New Roman" w:hAnsi="Times New Roman" w:cs="Times New Roman"/>
-          <w:lang w:val="fr-CA"/>
+      <w:proofErr w:type="spellEnd"/>
+      <w:r>
+        <w:rPr>
+          <w:rFonts w:ascii="Times New Roman" w:hAnsi="Times New Roman" w:cs="Times New Roman"/>
+          <w:lang w:val="en-CA"/>
+        </w:rPr>
+        <w:t xml:space="preserve">, </w:t>
+      </w:r>
+      <w:proofErr w:type="spellStart"/>
+      <w:r>
+        <w:rPr>
+          <w:rFonts w:ascii="Times New Roman" w:hAnsi="Times New Roman" w:cs="Times New Roman"/>
+          <w:lang w:val="en-CA"/>
         </w:rPr>
         <w:t>remove_group_member</w:t>
       </w:r>
+      <w:proofErr w:type="spellEnd"/>
     </w:p>
     <w:p>
       <w:pPr>
-        <w:pStyle w:val="ListParagraph"/>
+        <w:pStyle w:val="Paragraphedeliste"/>
         <w:numPr>
           <w:ilvl w:val="0"/>
           <w:numId w:val="2"/>
@@ -3678,62 +4198,70 @@
         <w:spacing w:line="360" w:lineRule="auto"/>
         <w:rPr>
           <w:rFonts w:ascii="Times New Roman" w:hAnsi="Times New Roman" w:cs="Times New Roman"/>
-          <w:lang w:val="fr-CA"/>
-        </w:rPr>
-      </w:pPr>
-      <w:r>
-        <w:rPr>
-          <w:rFonts w:ascii="Times New Roman" w:hAnsi="Times New Roman" w:cs="Times New Roman"/>
-          <w:lang w:val="fr-CA"/>
+          <w:lang w:val="en-CA"/>
+        </w:rPr>
+      </w:pPr>
+      <w:proofErr w:type="spellStart"/>
+      <w:r>
+        <w:rPr>
+          <w:rFonts w:ascii="Times New Roman" w:hAnsi="Times New Roman" w:cs="Times New Roman"/>
+          <w:lang w:val="en-CA"/>
         </w:rPr>
         <w:t>remove_group</w:t>
       </w:r>
-      <w:r>
-        <w:rPr>
-          <w:rFonts w:ascii="Times New Roman" w:hAnsi="Times New Roman" w:cs="Times New Roman"/>
-          <w:lang w:val="fr-CA"/>
-        </w:rPr>
-        <w:t xml:space="preserve">, </w:t>
-      </w:r>
-      <w:r>
-        <w:rPr>
-          <w:rFonts w:ascii="Times New Roman" w:hAnsi="Times New Roman" w:cs="Times New Roman"/>
-          <w:lang w:val="fr-CA"/>
+      <w:proofErr w:type="spellEnd"/>
+      <w:r>
+        <w:rPr>
+          <w:rFonts w:ascii="Times New Roman" w:hAnsi="Times New Roman" w:cs="Times New Roman"/>
+          <w:lang w:val="en-CA"/>
+        </w:rPr>
+        <w:t xml:space="preserve">, </w:t>
+      </w:r>
+      <w:proofErr w:type="spellStart"/>
+      <w:r>
+        <w:rPr>
+          <w:rFonts w:ascii="Times New Roman" w:hAnsi="Times New Roman" w:cs="Times New Roman"/>
+          <w:lang w:val="en-CA"/>
         </w:rPr>
         <w:t>update_groups</w:t>
       </w:r>
-      <w:r>
-        <w:rPr>
-          <w:rFonts w:ascii="Times New Roman" w:hAnsi="Times New Roman" w:cs="Times New Roman"/>
-          <w:lang w:val="fr-CA"/>
-        </w:rPr>
-        <w:t xml:space="preserve">, </w:t>
-      </w:r>
-      <w:r>
-        <w:rPr>
-          <w:rFonts w:ascii="Times New Roman" w:hAnsi="Times New Roman" w:cs="Times New Roman"/>
-          <w:lang w:val="fr-CA"/>
+      <w:proofErr w:type="spellEnd"/>
+      <w:r>
+        <w:rPr>
+          <w:rFonts w:ascii="Times New Roman" w:hAnsi="Times New Roman" w:cs="Times New Roman"/>
+          <w:lang w:val="en-CA"/>
+        </w:rPr>
+        <w:t xml:space="preserve">, </w:t>
+      </w:r>
+      <w:proofErr w:type="spellStart"/>
+      <w:r>
+        <w:rPr>
+          <w:rFonts w:ascii="Times New Roman" w:hAnsi="Times New Roman" w:cs="Times New Roman"/>
+          <w:lang w:val="en-CA"/>
         </w:rPr>
         <w:t>add_new_group</w:t>
       </w:r>
-      <w:r>
-        <w:rPr>
-          <w:rFonts w:ascii="Times New Roman" w:hAnsi="Times New Roman" w:cs="Times New Roman"/>
-          <w:lang w:val="fr-CA"/>
-        </w:rPr>
-        <w:t xml:space="preserve">, </w:t>
-      </w:r>
-      <w:r>
-        <w:rPr>
-          <w:rFonts w:ascii="Times New Roman" w:hAnsi="Times New Roman" w:cs="Times New Roman"/>
-          <w:lang w:val="fr-CA"/>
+      <w:proofErr w:type="spellEnd"/>
+      <w:r>
+        <w:rPr>
+          <w:rFonts w:ascii="Times New Roman" w:hAnsi="Times New Roman" w:cs="Times New Roman"/>
+          <w:lang w:val="en-CA"/>
+        </w:rPr>
+        <w:t xml:space="preserve">, </w:t>
+      </w:r>
+      <w:proofErr w:type="spellStart"/>
+      <w:r>
+        <w:rPr>
+          <w:rFonts w:ascii="Times New Roman" w:hAnsi="Times New Roman" w:cs="Times New Roman"/>
+          <w:lang w:val="en-CA"/>
         </w:rPr>
         <w:t>remove_group_member</w:t>
       </w:r>
+      <w:proofErr w:type="spellEnd"/>
     </w:p>
     <w:p>
       <w:pPr>
-        <w:pStyle w:val="ListParagraph"/>
+        <w:pStyle w:val="Paragraphedeliste"/>
         <w:numPr>
           <w:ilvl w:val="0"/>
           <w:numId w:val="2"/>
@@ -3741,62 +4269,70 @@
         <w:spacing w:line="360" w:lineRule="auto"/>
         <w:rPr>
           <w:rFonts w:ascii="Times New Roman" w:hAnsi="Times New Roman" w:cs="Times New Roman"/>
-          <w:lang w:val="fr-CA"/>
-        </w:rPr>
-      </w:pPr>
-      <w:r>
-        <w:rPr>
-          <w:rFonts w:ascii="Times New Roman" w:hAnsi="Times New Roman" w:cs="Times New Roman"/>
-          <w:lang w:val="fr-CA"/>
+          <w:lang w:val="en-CA"/>
+        </w:rPr>
+      </w:pPr>
+      <w:proofErr w:type="spellStart"/>
+      <w:r>
+        <w:rPr>
+          <w:rFonts w:ascii="Times New Roman" w:hAnsi="Times New Roman" w:cs="Times New Roman"/>
+          <w:lang w:val="en-CA"/>
         </w:rPr>
         <w:t>remove_group_member</w:t>
       </w:r>
-      <w:r>
-        <w:rPr>
-          <w:rFonts w:ascii="Times New Roman" w:hAnsi="Times New Roman" w:cs="Times New Roman"/>
-          <w:lang w:val="fr-CA"/>
-        </w:rPr>
-        <w:t xml:space="preserve">, </w:t>
-      </w:r>
-      <w:r>
-        <w:rPr>
-          <w:rFonts w:ascii="Times New Roman" w:hAnsi="Times New Roman" w:cs="Times New Roman"/>
-          <w:lang w:val="fr-CA"/>
+      <w:proofErr w:type="spellEnd"/>
+      <w:r>
+        <w:rPr>
+          <w:rFonts w:ascii="Times New Roman" w:hAnsi="Times New Roman" w:cs="Times New Roman"/>
+          <w:lang w:val="en-CA"/>
+        </w:rPr>
+        <w:t xml:space="preserve">, </w:t>
+      </w:r>
+      <w:proofErr w:type="spellStart"/>
+      <w:r>
+        <w:rPr>
+          <w:rFonts w:ascii="Times New Roman" w:hAnsi="Times New Roman" w:cs="Times New Roman"/>
+          <w:lang w:val="en-CA"/>
         </w:rPr>
         <w:t>update_groups</w:t>
       </w:r>
-      <w:r>
-        <w:rPr>
-          <w:rFonts w:ascii="Times New Roman" w:hAnsi="Times New Roman" w:cs="Times New Roman"/>
-          <w:lang w:val="fr-CA"/>
-        </w:rPr>
-        <w:t xml:space="preserve">, </w:t>
-      </w:r>
-      <w:r>
-        <w:rPr>
-          <w:rFonts w:ascii="Times New Roman" w:hAnsi="Times New Roman" w:cs="Times New Roman"/>
-          <w:lang w:val="fr-CA"/>
+      <w:proofErr w:type="spellEnd"/>
+      <w:r>
+        <w:rPr>
+          <w:rFonts w:ascii="Times New Roman" w:hAnsi="Times New Roman" w:cs="Times New Roman"/>
+          <w:lang w:val="en-CA"/>
+        </w:rPr>
+        <w:t xml:space="preserve">, </w:t>
+      </w:r>
+      <w:proofErr w:type="spellStart"/>
+      <w:r>
+        <w:rPr>
+          <w:rFonts w:ascii="Times New Roman" w:hAnsi="Times New Roman" w:cs="Times New Roman"/>
+          <w:lang w:val="en-CA"/>
         </w:rPr>
         <w:t>add_new_group</w:t>
       </w:r>
-      <w:r>
-        <w:rPr>
-          <w:rFonts w:ascii="Times New Roman" w:hAnsi="Times New Roman" w:cs="Times New Roman"/>
-          <w:lang w:val="fr-CA"/>
-        </w:rPr>
-        <w:t xml:space="preserve">, </w:t>
-      </w:r>
-      <w:r>
-        <w:rPr>
-          <w:rFonts w:ascii="Times New Roman" w:hAnsi="Times New Roman" w:cs="Times New Roman"/>
-          <w:lang w:val="fr-CA"/>
+      <w:proofErr w:type="spellEnd"/>
+      <w:r>
+        <w:rPr>
+          <w:rFonts w:ascii="Times New Roman" w:hAnsi="Times New Roman" w:cs="Times New Roman"/>
+          <w:lang w:val="en-CA"/>
+        </w:rPr>
+        <w:t xml:space="preserve">, </w:t>
+      </w:r>
+      <w:proofErr w:type="spellStart"/>
+      <w:r>
+        <w:rPr>
+          <w:rFonts w:ascii="Times New Roman" w:hAnsi="Times New Roman" w:cs="Times New Roman"/>
+          <w:lang w:val="en-CA"/>
         </w:rPr>
         <w:t>remove_group</w:t>
       </w:r>
+      <w:proofErr w:type="spellEnd"/>
     </w:p>
     <w:p>
       <w:pPr>
-        <w:pStyle w:val="ListParagraph"/>
+        <w:pStyle w:val="Paragraphedeliste"/>
         <w:numPr>
           <w:ilvl w:val="0"/>
           <w:numId w:val="2"/>
@@ -3804,62 +4340,70 @@
         <w:spacing w:line="360" w:lineRule="auto"/>
         <w:rPr>
           <w:rFonts w:ascii="Times New Roman" w:hAnsi="Times New Roman" w:cs="Times New Roman"/>
-          <w:lang w:val="fr-CA"/>
-        </w:rPr>
-      </w:pPr>
-      <w:r>
-        <w:rPr>
-          <w:rFonts w:ascii="Times New Roman" w:hAnsi="Times New Roman" w:cs="Times New Roman"/>
-          <w:lang w:val="fr-CA"/>
+          <w:lang w:val="en-CA"/>
+        </w:rPr>
+      </w:pPr>
+      <w:proofErr w:type="spellStart"/>
+      <w:r>
+        <w:rPr>
+          <w:rFonts w:ascii="Times New Roman" w:hAnsi="Times New Roman" w:cs="Times New Roman"/>
+          <w:lang w:val="en-CA"/>
         </w:rPr>
         <w:t>update_groups</w:t>
       </w:r>
-      <w:r>
-        <w:rPr>
-          <w:rFonts w:ascii="Times New Roman" w:hAnsi="Times New Roman" w:cs="Times New Roman"/>
-          <w:lang w:val="fr-CA"/>
-        </w:rPr>
-        <w:t xml:space="preserve">, </w:t>
-      </w:r>
-      <w:r>
-        <w:rPr>
-          <w:rFonts w:ascii="Times New Roman" w:hAnsi="Times New Roman" w:cs="Times New Roman"/>
-          <w:lang w:val="fr-CA"/>
+      <w:proofErr w:type="spellEnd"/>
+      <w:r>
+        <w:rPr>
+          <w:rFonts w:ascii="Times New Roman" w:hAnsi="Times New Roman" w:cs="Times New Roman"/>
+          <w:lang w:val="en-CA"/>
+        </w:rPr>
+        <w:t xml:space="preserve">, </w:t>
+      </w:r>
+      <w:proofErr w:type="spellStart"/>
+      <w:r>
+        <w:rPr>
+          <w:rFonts w:ascii="Times New Roman" w:hAnsi="Times New Roman" w:cs="Times New Roman"/>
+          <w:lang w:val="en-CA"/>
         </w:rPr>
         <w:t>remove_group_member</w:t>
       </w:r>
-      <w:r>
-        <w:rPr>
-          <w:rFonts w:ascii="Times New Roman" w:hAnsi="Times New Roman" w:cs="Times New Roman"/>
-          <w:lang w:val="fr-CA"/>
-        </w:rPr>
-        <w:t xml:space="preserve">, </w:t>
-      </w:r>
-      <w:r>
-        <w:rPr>
-          <w:rFonts w:ascii="Times New Roman" w:hAnsi="Times New Roman" w:cs="Times New Roman"/>
-          <w:lang w:val="fr-CA"/>
+      <w:proofErr w:type="spellEnd"/>
+      <w:r>
+        <w:rPr>
+          <w:rFonts w:ascii="Times New Roman" w:hAnsi="Times New Roman" w:cs="Times New Roman"/>
+          <w:lang w:val="en-CA"/>
+        </w:rPr>
+        <w:t xml:space="preserve">, </w:t>
+      </w:r>
+      <w:proofErr w:type="spellStart"/>
+      <w:r>
+        <w:rPr>
+          <w:rFonts w:ascii="Times New Roman" w:hAnsi="Times New Roman" w:cs="Times New Roman"/>
+          <w:lang w:val="en-CA"/>
         </w:rPr>
         <w:t>add_new_group</w:t>
       </w:r>
-      <w:r>
-        <w:rPr>
-          <w:rFonts w:ascii="Times New Roman" w:hAnsi="Times New Roman" w:cs="Times New Roman"/>
-          <w:lang w:val="fr-CA"/>
-        </w:rPr>
-        <w:t xml:space="preserve">, </w:t>
-      </w:r>
-      <w:r>
-        <w:rPr>
-          <w:rFonts w:ascii="Times New Roman" w:hAnsi="Times New Roman" w:cs="Times New Roman"/>
-          <w:lang w:val="fr-CA"/>
+      <w:proofErr w:type="spellEnd"/>
+      <w:r>
+        <w:rPr>
+          <w:rFonts w:ascii="Times New Roman" w:hAnsi="Times New Roman" w:cs="Times New Roman"/>
+          <w:lang w:val="en-CA"/>
+        </w:rPr>
+        <w:t xml:space="preserve">, </w:t>
+      </w:r>
+      <w:proofErr w:type="spellStart"/>
+      <w:r>
+        <w:rPr>
+          <w:rFonts w:ascii="Times New Roman" w:hAnsi="Times New Roman" w:cs="Times New Roman"/>
+          <w:lang w:val="en-CA"/>
         </w:rPr>
         <w:t>remove_group</w:t>
       </w:r>
+      <w:proofErr w:type="spellEnd"/>
     </w:p>
     <w:p>
       <w:pPr>
-        <w:pStyle w:val="ListParagraph"/>
+        <w:pStyle w:val="Paragraphedeliste"/>
         <w:numPr>
           <w:ilvl w:val="0"/>
           <w:numId w:val="2"/>
@@ -3867,62 +4411,70 @@
         <w:spacing w:line="360" w:lineRule="auto"/>
         <w:rPr>
           <w:rFonts w:ascii="Times New Roman" w:hAnsi="Times New Roman" w:cs="Times New Roman"/>
-          <w:lang w:val="fr-CA"/>
-        </w:rPr>
-      </w:pPr>
-      <w:r>
-        <w:rPr>
-          <w:rFonts w:ascii="Times New Roman" w:hAnsi="Times New Roman" w:cs="Times New Roman"/>
-          <w:lang w:val="fr-CA"/>
+          <w:lang w:val="en-CA"/>
+        </w:rPr>
+      </w:pPr>
+      <w:proofErr w:type="spellStart"/>
+      <w:r>
+        <w:rPr>
+          <w:rFonts w:ascii="Times New Roman" w:hAnsi="Times New Roman" w:cs="Times New Roman"/>
+          <w:lang w:val="en-CA"/>
         </w:rPr>
         <w:t>add_new_group</w:t>
       </w:r>
-      <w:r>
-        <w:rPr>
-          <w:rFonts w:ascii="Times New Roman" w:hAnsi="Times New Roman" w:cs="Times New Roman"/>
-          <w:lang w:val="fr-CA"/>
-        </w:rPr>
-        <w:t xml:space="preserve">, </w:t>
-      </w:r>
-      <w:r>
-        <w:rPr>
-          <w:rFonts w:ascii="Times New Roman" w:hAnsi="Times New Roman" w:cs="Times New Roman"/>
-          <w:lang w:val="fr-CA"/>
+      <w:proofErr w:type="spellEnd"/>
+      <w:r>
+        <w:rPr>
+          <w:rFonts w:ascii="Times New Roman" w:hAnsi="Times New Roman" w:cs="Times New Roman"/>
+          <w:lang w:val="en-CA"/>
+        </w:rPr>
+        <w:t xml:space="preserve">, </w:t>
+      </w:r>
+      <w:proofErr w:type="spellStart"/>
+      <w:r>
+        <w:rPr>
+          <w:rFonts w:ascii="Times New Roman" w:hAnsi="Times New Roman" w:cs="Times New Roman"/>
+          <w:lang w:val="en-CA"/>
         </w:rPr>
         <w:t>remove_group_member</w:t>
       </w:r>
-      <w:r>
-        <w:rPr>
-          <w:rFonts w:ascii="Times New Roman" w:hAnsi="Times New Roman" w:cs="Times New Roman"/>
-          <w:lang w:val="fr-CA"/>
-        </w:rPr>
-        <w:t xml:space="preserve">, </w:t>
-      </w:r>
-      <w:r>
-        <w:rPr>
-          <w:rFonts w:ascii="Times New Roman" w:hAnsi="Times New Roman" w:cs="Times New Roman"/>
-          <w:lang w:val="fr-CA"/>
+      <w:proofErr w:type="spellEnd"/>
+      <w:r>
+        <w:rPr>
+          <w:rFonts w:ascii="Times New Roman" w:hAnsi="Times New Roman" w:cs="Times New Roman"/>
+          <w:lang w:val="en-CA"/>
+        </w:rPr>
+        <w:t xml:space="preserve">, </w:t>
+      </w:r>
+      <w:proofErr w:type="spellStart"/>
+      <w:r>
+        <w:rPr>
+          <w:rFonts w:ascii="Times New Roman" w:hAnsi="Times New Roman" w:cs="Times New Roman"/>
+          <w:lang w:val="en-CA"/>
         </w:rPr>
         <w:t>update_groups</w:t>
       </w:r>
-      <w:r>
-        <w:rPr>
-          <w:rFonts w:ascii="Times New Roman" w:hAnsi="Times New Roman" w:cs="Times New Roman"/>
-          <w:lang w:val="fr-CA"/>
-        </w:rPr>
-        <w:t xml:space="preserve">, </w:t>
-      </w:r>
-      <w:r>
-        <w:rPr>
-          <w:rFonts w:ascii="Times New Roman" w:hAnsi="Times New Roman" w:cs="Times New Roman"/>
-          <w:lang w:val="fr-CA"/>
+      <w:proofErr w:type="spellEnd"/>
+      <w:r>
+        <w:rPr>
+          <w:rFonts w:ascii="Times New Roman" w:hAnsi="Times New Roman" w:cs="Times New Roman"/>
+          <w:lang w:val="en-CA"/>
+        </w:rPr>
+        <w:t xml:space="preserve">, </w:t>
+      </w:r>
+      <w:proofErr w:type="spellStart"/>
+      <w:r>
+        <w:rPr>
+          <w:rFonts w:ascii="Times New Roman" w:hAnsi="Times New Roman" w:cs="Times New Roman"/>
+          <w:lang w:val="en-CA"/>
         </w:rPr>
         <w:t>remove_group</w:t>
       </w:r>
+      <w:proofErr w:type="spellEnd"/>
     </w:p>
     <w:p>
       <w:pPr>
-        <w:pStyle w:val="ListParagraph"/>
+        <w:pStyle w:val="Paragraphedeliste"/>
         <w:numPr>
           <w:ilvl w:val="0"/>
           <w:numId w:val="2"/>
@@ -3930,62 +4482,70 @@
         <w:spacing w:line="360" w:lineRule="auto"/>
         <w:rPr>
           <w:rFonts w:ascii="Times New Roman" w:hAnsi="Times New Roman" w:cs="Times New Roman"/>
-          <w:lang w:val="fr-CA"/>
-        </w:rPr>
-      </w:pPr>
-      <w:r>
-        <w:rPr>
-          <w:rFonts w:ascii="Times New Roman" w:hAnsi="Times New Roman" w:cs="Times New Roman"/>
-          <w:lang w:val="fr-CA"/>
+          <w:lang w:val="en-CA"/>
+        </w:rPr>
+      </w:pPr>
+      <w:proofErr w:type="spellStart"/>
+      <w:r>
+        <w:rPr>
+          <w:rFonts w:ascii="Times New Roman" w:hAnsi="Times New Roman" w:cs="Times New Roman"/>
+          <w:lang w:val="en-CA"/>
         </w:rPr>
         <w:t>remove_group_member</w:t>
       </w:r>
-      <w:r>
-        <w:rPr>
-          <w:rFonts w:ascii="Times New Roman" w:hAnsi="Times New Roman" w:cs="Times New Roman"/>
-          <w:lang w:val="fr-CA"/>
-        </w:rPr>
-        <w:t xml:space="preserve">, </w:t>
-      </w:r>
-      <w:r>
-        <w:rPr>
-          <w:rFonts w:ascii="Times New Roman" w:hAnsi="Times New Roman" w:cs="Times New Roman"/>
-          <w:lang w:val="fr-CA"/>
+      <w:proofErr w:type="spellEnd"/>
+      <w:r>
+        <w:rPr>
+          <w:rFonts w:ascii="Times New Roman" w:hAnsi="Times New Roman" w:cs="Times New Roman"/>
+          <w:lang w:val="en-CA"/>
+        </w:rPr>
+        <w:t xml:space="preserve">, </w:t>
+      </w:r>
+      <w:proofErr w:type="spellStart"/>
+      <w:r>
+        <w:rPr>
+          <w:rFonts w:ascii="Times New Roman" w:hAnsi="Times New Roman" w:cs="Times New Roman"/>
+          <w:lang w:val="en-CA"/>
         </w:rPr>
         <w:t>add_new_group</w:t>
       </w:r>
-      <w:r>
-        <w:rPr>
-          <w:rFonts w:ascii="Times New Roman" w:hAnsi="Times New Roman" w:cs="Times New Roman"/>
-          <w:lang w:val="fr-CA"/>
-        </w:rPr>
-        <w:t xml:space="preserve">, </w:t>
-      </w:r>
-      <w:r>
-        <w:rPr>
-          <w:rFonts w:ascii="Times New Roman" w:hAnsi="Times New Roman" w:cs="Times New Roman"/>
-          <w:lang w:val="fr-CA"/>
+      <w:proofErr w:type="spellEnd"/>
+      <w:r>
+        <w:rPr>
+          <w:rFonts w:ascii="Times New Roman" w:hAnsi="Times New Roman" w:cs="Times New Roman"/>
+          <w:lang w:val="en-CA"/>
+        </w:rPr>
+        <w:t xml:space="preserve">, </w:t>
+      </w:r>
+      <w:proofErr w:type="spellStart"/>
+      <w:r>
+        <w:rPr>
+          <w:rFonts w:ascii="Times New Roman" w:hAnsi="Times New Roman" w:cs="Times New Roman"/>
+          <w:lang w:val="en-CA"/>
         </w:rPr>
         <w:t>update_groups</w:t>
       </w:r>
-      <w:r>
-        <w:rPr>
-          <w:rFonts w:ascii="Times New Roman" w:hAnsi="Times New Roman" w:cs="Times New Roman"/>
-          <w:lang w:val="fr-CA"/>
-        </w:rPr>
-        <w:t xml:space="preserve">, </w:t>
-      </w:r>
-      <w:r>
-        <w:rPr>
-          <w:rFonts w:ascii="Times New Roman" w:hAnsi="Times New Roman" w:cs="Times New Roman"/>
-          <w:lang w:val="fr-CA"/>
+      <w:proofErr w:type="spellEnd"/>
+      <w:r>
+        <w:rPr>
+          <w:rFonts w:ascii="Times New Roman" w:hAnsi="Times New Roman" w:cs="Times New Roman"/>
+          <w:lang w:val="en-CA"/>
+        </w:rPr>
+        <w:t xml:space="preserve">, </w:t>
+      </w:r>
+      <w:proofErr w:type="spellStart"/>
+      <w:r>
+        <w:rPr>
+          <w:rFonts w:ascii="Times New Roman" w:hAnsi="Times New Roman" w:cs="Times New Roman"/>
+          <w:lang w:val="en-CA"/>
         </w:rPr>
         <w:t>remove_group</w:t>
       </w:r>
+      <w:proofErr w:type="spellEnd"/>
     </w:p>
     <w:p>
       <w:pPr>
-        <w:pStyle w:val="ListParagraph"/>
+        <w:pStyle w:val="Paragraphedeliste"/>
         <w:numPr>
           <w:ilvl w:val="0"/>
           <w:numId w:val="2"/>
@@ -3993,62 +4553,70 @@
         <w:spacing w:line="360" w:lineRule="auto"/>
         <w:rPr>
           <w:rFonts w:ascii="Times New Roman" w:hAnsi="Times New Roman" w:cs="Times New Roman"/>
-          <w:lang w:val="fr-CA"/>
-        </w:rPr>
-      </w:pPr>
-      <w:r>
-        <w:rPr>
-          <w:rFonts w:ascii="Times New Roman" w:hAnsi="Times New Roman" w:cs="Times New Roman"/>
-          <w:lang w:val="fr-CA"/>
+          <w:lang w:val="en-CA"/>
+        </w:rPr>
+      </w:pPr>
+      <w:proofErr w:type="spellStart"/>
+      <w:r>
+        <w:rPr>
+          <w:rFonts w:ascii="Times New Roman" w:hAnsi="Times New Roman" w:cs="Times New Roman"/>
+          <w:lang w:val="en-CA"/>
         </w:rPr>
         <w:t>update_groups</w:t>
       </w:r>
-      <w:r>
-        <w:rPr>
-          <w:rFonts w:ascii="Times New Roman" w:hAnsi="Times New Roman" w:cs="Times New Roman"/>
-          <w:lang w:val="fr-CA"/>
-        </w:rPr>
-        <w:t xml:space="preserve">, </w:t>
-      </w:r>
-      <w:r>
-        <w:rPr>
-          <w:rFonts w:ascii="Times New Roman" w:hAnsi="Times New Roman" w:cs="Times New Roman"/>
-          <w:lang w:val="fr-CA"/>
+      <w:proofErr w:type="spellEnd"/>
+      <w:r>
+        <w:rPr>
+          <w:rFonts w:ascii="Times New Roman" w:hAnsi="Times New Roman" w:cs="Times New Roman"/>
+          <w:lang w:val="en-CA"/>
+        </w:rPr>
+        <w:t xml:space="preserve">, </w:t>
+      </w:r>
+      <w:proofErr w:type="spellStart"/>
+      <w:r>
+        <w:rPr>
+          <w:rFonts w:ascii="Times New Roman" w:hAnsi="Times New Roman" w:cs="Times New Roman"/>
+          <w:lang w:val="en-CA"/>
         </w:rPr>
         <w:t>add_new_group</w:t>
       </w:r>
-      <w:r>
-        <w:rPr>
-          <w:rFonts w:ascii="Times New Roman" w:hAnsi="Times New Roman" w:cs="Times New Roman"/>
-          <w:lang w:val="fr-CA"/>
-        </w:rPr>
-        <w:t xml:space="preserve">, </w:t>
-      </w:r>
-      <w:r>
-        <w:rPr>
-          <w:rFonts w:ascii="Times New Roman" w:hAnsi="Times New Roman" w:cs="Times New Roman"/>
-          <w:lang w:val="fr-CA"/>
+      <w:proofErr w:type="spellEnd"/>
+      <w:r>
+        <w:rPr>
+          <w:rFonts w:ascii="Times New Roman" w:hAnsi="Times New Roman" w:cs="Times New Roman"/>
+          <w:lang w:val="en-CA"/>
+        </w:rPr>
+        <w:t xml:space="preserve">, </w:t>
+      </w:r>
+      <w:proofErr w:type="spellStart"/>
+      <w:r>
+        <w:rPr>
+          <w:rFonts w:ascii="Times New Roman" w:hAnsi="Times New Roman" w:cs="Times New Roman"/>
+          <w:lang w:val="en-CA"/>
         </w:rPr>
         <w:t>remove_group_member</w:t>
       </w:r>
-      <w:r>
-        <w:rPr>
-          <w:rFonts w:ascii="Times New Roman" w:hAnsi="Times New Roman" w:cs="Times New Roman"/>
-          <w:lang w:val="fr-CA"/>
-        </w:rPr>
-        <w:t xml:space="preserve">, </w:t>
-      </w:r>
-      <w:r>
-        <w:rPr>
-          <w:rFonts w:ascii="Times New Roman" w:hAnsi="Times New Roman" w:cs="Times New Roman"/>
-          <w:lang w:val="fr-CA"/>
+      <w:proofErr w:type="spellEnd"/>
+      <w:r>
+        <w:rPr>
+          <w:rFonts w:ascii="Times New Roman" w:hAnsi="Times New Roman" w:cs="Times New Roman"/>
+          <w:lang w:val="en-CA"/>
+        </w:rPr>
+        <w:t xml:space="preserve">, </w:t>
+      </w:r>
+      <w:proofErr w:type="spellStart"/>
+      <w:r>
+        <w:rPr>
+          <w:rFonts w:ascii="Times New Roman" w:hAnsi="Times New Roman" w:cs="Times New Roman"/>
+          <w:lang w:val="en-CA"/>
         </w:rPr>
         <w:t>remove_group</w:t>
       </w:r>
+      <w:proofErr w:type="spellEnd"/>
     </w:p>
     <w:p>
       <w:pPr>
-        <w:pStyle w:val="ListParagraph"/>
+        <w:pStyle w:val="Paragraphedeliste"/>
         <w:numPr>
           <w:ilvl w:val="0"/>
           <w:numId w:val="2"/>
@@ -4056,62 +4624,70 @@
         <w:spacing w:line="360" w:lineRule="auto"/>
         <w:rPr>
           <w:rFonts w:ascii="Times New Roman" w:hAnsi="Times New Roman" w:cs="Times New Roman"/>
-          <w:lang w:val="fr-CA"/>
-        </w:rPr>
-      </w:pPr>
-      <w:r>
-        <w:rPr>
-          <w:rFonts w:ascii="Times New Roman" w:hAnsi="Times New Roman" w:cs="Times New Roman"/>
-          <w:lang w:val="fr-CA"/>
+          <w:lang w:val="en-CA"/>
+        </w:rPr>
+      </w:pPr>
+      <w:proofErr w:type="spellStart"/>
+      <w:r>
+        <w:rPr>
+          <w:rFonts w:ascii="Times New Roman" w:hAnsi="Times New Roman" w:cs="Times New Roman"/>
+          <w:lang w:val="en-CA"/>
         </w:rPr>
         <w:t>add_new_group</w:t>
       </w:r>
-      <w:r>
-        <w:rPr>
-          <w:rFonts w:ascii="Times New Roman" w:hAnsi="Times New Roman" w:cs="Times New Roman"/>
-          <w:lang w:val="fr-CA"/>
-        </w:rPr>
-        <w:t xml:space="preserve">, </w:t>
-      </w:r>
-      <w:r>
-        <w:rPr>
-          <w:rFonts w:ascii="Times New Roman" w:hAnsi="Times New Roman" w:cs="Times New Roman"/>
-          <w:lang w:val="fr-CA"/>
+      <w:proofErr w:type="spellEnd"/>
+      <w:r>
+        <w:rPr>
+          <w:rFonts w:ascii="Times New Roman" w:hAnsi="Times New Roman" w:cs="Times New Roman"/>
+          <w:lang w:val="en-CA"/>
+        </w:rPr>
+        <w:t xml:space="preserve">, </w:t>
+      </w:r>
+      <w:proofErr w:type="spellStart"/>
+      <w:r>
+        <w:rPr>
+          <w:rFonts w:ascii="Times New Roman" w:hAnsi="Times New Roman" w:cs="Times New Roman"/>
+          <w:lang w:val="en-CA"/>
         </w:rPr>
         <w:t>update_groups</w:t>
       </w:r>
-      <w:r>
-        <w:rPr>
-          <w:rFonts w:ascii="Times New Roman" w:hAnsi="Times New Roman" w:cs="Times New Roman"/>
-          <w:lang w:val="fr-CA"/>
-        </w:rPr>
-        <w:t xml:space="preserve">, </w:t>
-      </w:r>
-      <w:r>
-        <w:rPr>
-          <w:rFonts w:ascii="Times New Roman" w:hAnsi="Times New Roman" w:cs="Times New Roman"/>
-          <w:lang w:val="fr-CA"/>
+      <w:proofErr w:type="spellEnd"/>
+      <w:r>
+        <w:rPr>
+          <w:rFonts w:ascii="Times New Roman" w:hAnsi="Times New Roman" w:cs="Times New Roman"/>
+          <w:lang w:val="en-CA"/>
+        </w:rPr>
+        <w:t xml:space="preserve">, </w:t>
+      </w:r>
+      <w:proofErr w:type="spellStart"/>
+      <w:r>
+        <w:rPr>
+          <w:rFonts w:ascii="Times New Roman" w:hAnsi="Times New Roman" w:cs="Times New Roman"/>
+          <w:lang w:val="en-CA"/>
         </w:rPr>
         <w:t>remove_group_member</w:t>
       </w:r>
-      <w:r>
-        <w:rPr>
-          <w:rFonts w:ascii="Times New Roman" w:hAnsi="Times New Roman" w:cs="Times New Roman"/>
-          <w:lang w:val="fr-CA"/>
-        </w:rPr>
-        <w:t xml:space="preserve">, </w:t>
-      </w:r>
-      <w:r>
-        <w:rPr>
-          <w:rFonts w:ascii="Times New Roman" w:hAnsi="Times New Roman" w:cs="Times New Roman"/>
-          <w:lang w:val="fr-CA"/>
+      <w:proofErr w:type="spellEnd"/>
+      <w:r>
+        <w:rPr>
+          <w:rFonts w:ascii="Times New Roman" w:hAnsi="Times New Roman" w:cs="Times New Roman"/>
+          <w:lang w:val="en-CA"/>
+        </w:rPr>
+        <w:t xml:space="preserve">, </w:t>
+      </w:r>
+      <w:proofErr w:type="spellStart"/>
+      <w:r>
+        <w:rPr>
+          <w:rFonts w:ascii="Times New Roman" w:hAnsi="Times New Roman" w:cs="Times New Roman"/>
+          <w:lang w:val="en-CA"/>
         </w:rPr>
         <w:t>remove_group</w:t>
       </w:r>
+      <w:proofErr w:type="spellEnd"/>
     </w:p>
     <w:p>
       <w:pPr>
-        <w:pStyle w:val="ListParagraph"/>
+        <w:pStyle w:val="Paragraphedeliste"/>
         <w:numPr>
           <w:ilvl w:val="0"/>
           <w:numId w:val="2"/>
@@ -4119,62 +4695,70 @@
         <w:spacing w:line="360" w:lineRule="auto"/>
         <w:rPr>
           <w:rFonts w:ascii="Times New Roman" w:hAnsi="Times New Roman" w:cs="Times New Roman"/>
-          <w:lang w:val="fr-CA"/>
-        </w:rPr>
-      </w:pPr>
-      <w:r>
-        <w:rPr>
-          <w:rFonts w:ascii="Times New Roman" w:hAnsi="Times New Roman" w:cs="Times New Roman"/>
-          <w:lang w:val="fr-CA"/>
+          <w:lang w:val="en-CA"/>
+        </w:rPr>
+      </w:pPr>
+      <w:proofErr w:type="spellStart"/>
+      <w:r>
+        <w:rPr>
+          <w:rFonts w:ascii="Times New Roman" w:hAnsi="Times New Roman" w:cs="Times New Roman"/>
+          <w:lang w:val="en-CA"/>
         </w:rPr>
         <w:t>remove_group</w:t>
       </w:r>
-      <w:r>
-        <w:rPr>
-          <w:rFonts w:ascii="Times New Roman" w:hAnsi="Times New Roman" w:cs="Times New Roman"/>
-          <w:lang w:val="fr-CA"/>
-        </w:rPr>
-        <w:t xml:space="preserve">, </w:t>
-      </w:r>
-      <w:r>
-        <w:rPr>
-          <w:rFonts w:ascii="Times New Roman" w:hAnsi="Times New Roman" w:cs="Times New Roman"/>
-          <w:lang w:val="fr-CA"/>
+      <w:proofErr w:type="spellEnd"/>
+      <w:r>
+        <w:rPr>
+          <w:rFonts w:ascii="Times New Roman" w:hAnsi="Times New Roman" w:cs="Times New Roman"/>
+          <w:lang w:val="en-CA"/>
+        </w:rPr>
+        <w:t xml:space="preserve">, </w:t>
+      </w:r>
+      <w:proofErr w:type="spellStart"/>
+      <w:r>
+        <w:rPr>
+          <w:rFonts w:ascii="Times New Roman" w:hAnsi="Times New Roman" w:cs="Times New Roman"/>
+          <w:lang w:val="en-CA"/>
         </w:rPr>
         <w:t>update_groups</w:t>
       </w:r>
-      <w:r>
-        <w:rPr>
-          <w:rFonts w:ascii="Times New Roman" w:hAnsi="Times New Roman" w:cs="Times New Roman"/>
-          <w:lang w:val="fr-CA"/>
-        </w:rPr>
-        <w:t xml:space="preserve">, </w:t>
-      </w:r>
-      <w:r>
-        <w:rPr>
-          <w:rFonts w:ascii="Times New Roman" w:hAnsi="Times New Roman" w:cs="Times New Roman"/>
-          <w:lang w:val="fr-CA"/>
+      <w:proofErr w:type="spellEnd"/>
+      <w:r>
+        <w:rPr>
+          <w:rFonts w:ascii="Times New Roman" w:hAnsi="Times New Roman" w:cs="Times New Roman"/>
+          <w:lang w:val="en-CA"/>
+        </w:rPr>
+        <w:t xml:space="preserve">, </w:t>
+      </w:r>
+      <w:proofErr w:type="spellStart"/>
+      <w:r>
+        <w:rPr>
+          <w:rFonts w:ascii="Times New Roman" w:hAnsi="Times New Roman" w:cs="Times New Roman"/>
+          <w:lang w:val="en-CA"/>
         </w:rPr>
         <w:t>remove_group_member</w:t>
       </w:r>
-      <w:r>
-        <w:rPr>
-          <w:rFonts w:ascii="Times New Roman" w:hAnsi="Times New Roman" w:cs="Times New Roman"/>
-          <w:lang w:val="fr-CA"/>
-        </w:rPr>
-        <w:t xml:space="preserve">, </w:t>
-      </w:r>
-      <w:r>
-        <w:rPr>
-          <w:rFonts w:ascii="Times New Roman" w:hAnsi="Times New Roman" w:cs="Times New Roman"/>
-          <w:lang w:val="fr-CA"/>
+      <w:proofErr w:type="spellEnd"/>
+      <w:r>
+        <w:rPr>
+          <w:rFonts w:ascii="Times New Roman" w:hAnsi="Times New Roman" w:cs="Times New Roman"/>
+          <w:lang w:val="en-CA"/>
+        </w:rPr>
+        <w:t xml:space="preserve">, </w:t>
+      </w:r>
+      <w:proofErr w:type="spellStart"/>
+      <w:r>
+        <w:rPr>
+          <w:rFonts w:ascii="Times New Roman" w:hAnsi="Times New Roman" w:cs="Times New Roman"/>
+          <w:lang w:val="en-CA"/>
         </w:rPr>
         <w:t>add_new_group</w:t>
       </w:r>
+      <w:proofErr w:type="spellEnd"/>
     </w:p>
     <w:p>
       <w:pPr>
-        <w:pStyle w:val="ListParagraph"/>
+        <w:pStyle w:val="Paragraphedeliste"/>
         <w:numPr>
           <w:ilvl w:val="0"/>
           <w:numId w:val="2"/>
@@ -4182,62 +4766,70 @@
         <w:spacing w:line="360" w:lineRule="auto"/>
         <w:rPr>
           <w:rFonts w:ascii="Times New Roman" w:hAnsi="Times New Roman" w:cs="Times New Roman"/>
-          <w:lang w:val="fr-CA"/>
-        </w:rPr>
-      </w:pPr>
-      <w:r>
-        <w:rPr>
-          <w:rFonts w:ascii="Times New Roman" w:hAnsi="Times New Roman" w:cs="Times New Roman"/>
-          <w:lang w:val="fr-CA"/>
+          <w:lang w:val="en-CA"/>
+        </w:rPr>
+      </w:pPr>
+      <w:proofErr w:type="spellStart"/>
+      <w:r>
+        <w:rPr>
+          <w:rFonts w:ascii="Times New Roman" w:hAnsi="Times New Roman" w:cs="Times New Roman"/>
+          <w:lang w:val="en-CA"/>
         </w:rPr>
         <w:t>update_groups</w:t>
       </w:r>
-      <w:r>
-        <w:rPr>
-          <w:rFonts w:ascii="Times New Roman" w:hAnsi="Times New Roman" w:cs="Times New Roman"/>
-          <w:lang w:val="fr-CA"/>
-        </w:rPr>
-        <w:t xml:space="preserve">, </w:t>
-      </w:r>
-      <w:r>
-        <w:rPr>
-          <w:rFonts w:ascii="Times New Roman" w:hAnsi="Times New Roman" w:cs="Times New Roman"/>
-          <w:lang w:val="fr-CA"/>
+      <w:proofErr w:type="spellEnd"/>
+      <w:r>
+        <w:rPr>
+          <w:rFonts w:ascii="Times New Roman" w:hAnsi="Times New Roman" w:cs="Times New Roman"/>
+          <w:lang w:val="en-CA"/>
+        </w:rPr>
+        <w:t xml:space="preserve">, </w:t>
+      </w:r>
+      <w:proofErr w:type="spellStart"/>
+      <w:r>
+        <w:rPr>
+          <w:rFonts w:ascii="Times New Roman" w:hAnsi="Times New Roman" w:cs="Times New Roman"/>
+          <w:lang w:val="en-CA"/>
         </w:rPr>
         <w:t>remove_group</w:t>
       </w:r>
-      <w:r>
-        <w:rPr>
-          <w:rFonts w:ascii="Times New Roman" w:hAnsi="Times New Roman" w:cs="Times New Roman"/>
-          <w:lang w:val="fr-CA"/>
-        </w:rPr>
-        <w:t xml:space="preserve">, </w:t>
-      </w:r>
-      <w:r>
-        <w:rPr>
-          <w:rFonts w:ascii="Times New Roman" w:hAnsi="Times New Roman" w:cs="Times New Roman"/>
-          <w:lang w:val="fr-CA"/>
+      <w:proofErr w:type="spellEnd"/>
+      <w:r>
+        <w:rPr>
+          <w:rFonts w:ascii="Times New Roman" w:hAnsi="Times New Roman" w:cs="Times New Roman"/>
+          <w:lang w:val="en-CA"/>
+        </w:rPr>
+        <w:t xml:space="preserve">, </w:t>
+      </w:r>
+      <w:proofErr w:type="spellStart"/>
+      <w:r>
+        <w:rPr>
+          <w:rFonts w:ascii="Times New Roman" w:hAnsi="Times New Roman" w:cs="Times New Roman"/>
+          <w:lang w:val="en-CA"/>
         </w:rPr>
         <w:t>remove_group_member</w:t>
       </w:r>
-      <w:r>
-        <w:rPr>
-          <w:rFonts w:ascii="Times New Roman" w:hAnsi="Times New Roman" w:cs="Times New Roman"/>
-          <w:lang w:val="fr-CA"/>
-        </w:rPr>
-        <w:t xml:space="preserve">, </w:t>
-      </w:r>
-      <w:r>
-        <w:rPr>
-          <w:rFonts w:ascii="Times New Roman" w:hAnsi="Times New Roman" w:cs="Times New Roman"/>
-          <w:lang w:val="fr-CA"/>
+      <w:proofErr w:type="spellEnd"/>
+      <w:r>
+        <w:rPr>
+          <w:rFonts w:ascii="Times New Roman" w:hAnsi="Times New Roman" w:cs="Times New Roman"/>
+          <w:lang w:val="en-CA"/>
+        </w:rPr>
+        <w:t xml:space="preserve">, </w:t>
+      </w:r>
+      <w:proofErr w:type="spellStart"/>
+      <w:r>
+        <w:rPr>
+          <w:rFonts w:ascii="Times New Roman" w:hAnsi="Times New Roman" w:cs="Times New Roman"/>
+          <w:lang w:val="en-CA"/>
         </w:rPr>
         <w:t>add_new_group</w:t>
       </w:r>
+      <w:proofErr w:type="spellEnd"/>
     </w:p>
     <w:p>
       <w:pPr>
-        <w:pStyle w:val="ListParagraph"/>
+        <w:pStyle w:val="Paragraphedeliste"/>
         <w:numPr>
           <w:ilvl w:val="0"/>
           <w:numId w:val="2"/>
@@ -4245,62 +4837,70 @@
         <w:spacing w:line="360" w:lineRule="auto"/>
         <w:rPr>
           <w:rFonts w:ascii="Times New Roman" w:hAnsi="Times New Roman" w:cs="Times New Roman"/>
-          <w:lang w:val="fr-CA"/>
-        </w:rPr>
-      </w:pPr>
-      <w:r>
-        <w:rPr>
-          <w:rFonts w:ascii="Times New Roman" w:hAnsi="Times New Roman" w:cs="Times New Roman"/>
-          <w:lang w:val="fr-CA"/>
+          <w:lang w:val="en-CA"/>
+        </w:rPr>
+      </w:pPr>
+      <w:proofErr w:type="spellStart"/>
+      <w:r>
+        <w:rPr>
+          <w:rFonts w:ascii="Times New Roman" w:hAnsi="Times New Roman" w:cs="Times New Roman"/>
+          <w:lang w:val="en-CA"/>
         </w:rPr>
         <w:t>add_new_group</w:t>
       </w:r>
-      <w:r>
-        <w:rPr>
-          <w:rFonts w:ascii="Times New Roman" w:hAnsi="Times New Roman" w:cs="Times New Roman"/>
-          <w:lang w:val="fr-CA"/>
-        </w:rPr>
-        <w:t xml:space="preserve">, </w:t>
-      </w:r>
-      <w:r>
-        <w:rPr>
-          <w:rFonts w:ascii="Times New Roman" w:hAnsi="Times New Roman" w:cs="Times New Roman"/>
-          <w:lang w:val="fr-CA"/>
+      <w:proofErr w:type="spellEnd"/>
+      <w:r>
+        <w:rPr>
+          <w:rFonts w:ascii="Times New Roman" w:hAnsi="Times New Roman" w:cs="Times New Roman"/>
+          <w:lang w:val="en-CA"/>
+        </w:rPr>
+        <w:t xml:space="preserve">, </w:t>
+      </w:r>
+      <w:proofErr w:type="spellStart"/>
+      <w:r>
+        <w:rPr>
+          <w:rFonts w:ascii="Times New Roman" w:hAnsi="Times New Roman" w:cs="Times New Roman"/>
+          <w:lang w:val="en-CA"/>
         </w:rPr>
         <w:t>remove_group</w:t>
       </w:r>
-      <w:r>
-        <w:rPr>
-          <w:rFonts w:ascii="Times New Roman" w:hAnsi="Times New Roman" w:cs="Times New Roman"/>
-          <w:lang w:val="fr-CA"/>
-        </w:rPr>
-        <w:t xml:space="preserve">, </w:t>
-      </w:r>
-      <w:r>
-        <w:rPr>
-          <w:rFonts w:ascii="Times New Roman" w:hAnsi="Times New Roman" w:cs="Times New Roman"/>
-          <w:lang w:val="fr-CA"/>
+      <w:proofErr w:type="spellEnd"/>
+      <w:r>
+        <w:rPr>
+          <w:rFonts w:ascii="Times New Roman" w:hAnsi="Times New Roman" w:cs="Times New Roman"/>
+          <w:lang w:val="en-CA"/>
+        </w:rPr>
+        <w:t xml:space="preserve">, </w:t>
+      </w:r>
+      <w:proofErr w:type="spellStart"/>
+      <w:r>
+        <w:rPr>
+          <w:rFonts w:ascii="Times New Roman" w:hAnsi="Times New Roman" w:cs="Times New Roman"/>
+          <w:lang w:val="en-CA"/>
         </w:rPr>
         <w:t>remove_group_member</w:t>
       </w:r>
-      <w:r>
-        <w:rPr>
-          <w:rFonts w:ascii="Times New Roman" w:hAnsi="Times New Roman" w:cs="Times New Roman"/>
-          <w:lang w:val="fr-CA"/>
-        </w:rPr>
-        <w:t xml:space="preserve">, </w:t>
-      </w:r>
-      <w:r>
-        <w:rPr>
-          <w:rFonts w:ascii="Times New Roman" w:hAnsi="Times New Roman" w:cs="Times New Roman"/>
-          <w:lang w:val="fr-CA"/>
+      <w:proofErr w:type="spellEnd"/>
+      <w:r>
+        <w:rPr>
+          <w:rFonts w:ascii="Times New Roman" w:hAnsi="Times New Roman" w:cs="Times New Roman"/>
+          <w:lang w:val="en-CA"/>
+        </w:rPr>
+        <w:t xml:space="preserve">, </w:t>
+      </w:r>
+      <w:proofErr w:type="spellStart"/>
+      <w:r>
+        <w:rPr>
+          <w:rFonts w:ascii="Times New Roman" w:hAnsi="Times New Roman" w:cs="Times New Roman"/>
+          <w:lang w:val="en-CA"/>
         </w:rPr>
         <w:t>update_groups</w:t>
       </w:r>
+      <w:proofErr w:type="spellEnd"/>
     </w:p>
     <w:p>
       <w:pPr>
-        <w:pStyle w:val="ListParagraph"/>
+        <w:pStyle w:val="Paragraphedeliste"/>
         <w:numPr>
           <w:ilvl w:val="0"/>
           <w:numId w:val="2"/>
@@ -4308,62 +4908,70 @@
         <w:spacing w:line="360" w:lineRule="auto"/>
         <w:rPr>
           <w:rFonts w:ascii="Times New Roman" w:hAnsi="Times New Roman" w:cs="Times New Roman"/>
-          <w:lang w:val="fr-CA"/>
-        </w:rPr>
-      </w:pPr>
-      <w:r>
-        <w:rPr>
-          <w:rFonts w:ascii="Times New Roman" w:hAnsi="Times New Roman" w:cs="Times New Roman"/>
-          <w:lang w:val="fr-CA"/>
+          <w:lang w:val="en-CA"/>
+        </w:rPr>
+      </w:pPr>
+      <w:proofErr w:type="spellStart"/>
+      <w:r>
+        <w:rPr>
+          <w:rFonts w:ascii="Times New Roman" w:hAnsi="Times New Roman" w:cs="Times New Roman"/>
+          <w:lang w:val="en-CA"/>
         </w:rPr>
         <w:t>remove_group</w:t>
       </w:r>
-      <w:r>
-        <w:rPr>
-          <w:rFonts w:ascii="Times New Roman" w:hAnsi="Times New Roman" w:cs="Times New Roman"/>
-          <w:lang w:val="fr-CA"/>
-        </w:rPr>
-        <w:t xml:space="preserve">, </w:t>
-      </w:r>
-      <w:r>
-        <w:rPr>
-          <w:rFonts w:ascii="Times New Roman" w:hAnsi="Times New Roman" w:cs="Times New Roman"/>
-          <w:lang w:val="fr-CA"/>
+      <w:proofErr w:type="spellEnd"/>
+      <w:r>
+        <w:rPr>
+          <w:rFonts w:ascii="Times New Roman" w:hAnsi="Times New Roman" w:cs="Times New Roman"/>
+          <w:lang w:val="en-CA"/>
+        </w:rPr>
+        <w:t xml:space="preserve">, </w:t>
+      </w:r>
+      <w:proofErr w:type="spellStart"/>
+      <w:r>
+        <w:rPr>
+          <w:rFonts w:ascii="Times New Roman" w:hAnsi="Times New Roman" w:cs="Times New Roman"/>
+          <w:lang w:val="en-CA"/>
         </w:rPr>
         <w:t>add_new_group</w:t>
       </w:r>
-      <w:r>
-        <w:rPr>
-          <w:rFonts w:ascii="Times New Roman" w:hAnsi="Times New Roman" w:cs="Times New Roman"/>
-          <w:lang w:val="fr-CA"/>
-        </w:rPr>
-        <w:t xml:space="preserve">, </w:t>
-      </w:r>
-      <w:r>
-        <w:rPr>
-          <w:rFonts w:ascii="Times New Roman" w:hAnsi="Times New Roman" w:cs="Times New Roman"/>
-          <w:lang w:val="fr-CA"/>
+      <w:proofErr w:type="spellEnd"/>
+      <w:r>
+        <w:rPr>
+          <w:rFonts w:ascii="Times New Roman" w:hAnsi="Times New Roman" w:cs="Times New Roman"/>
+          <w:lang w:val="en-CA"/>
+        </w:rPr>
+        <w:t xml:space="preserve">, </w:t>
+      </w:r>
+      <w:proofErr w:type="spellStart"/>
+      <w:r>
+        <w:rPr>
+          <w:rFonts w:ascii="Times New Roman" w:hAnsi="Times New Roman" w:cs="Times New Roman"/>
+          <w:lang w:val="en-CA"/>
         </w:rPr>
         <w:t>remove_group_member</w:t>
       </w:r>
-      <w:r>
-        <w:rPr>
-          <w:rFonts w:ascii="Times New Roman" w:hAnsi="Times New Roman" w:cs="Times New Roman"/>
-          <w:lang w:val="fr-CA"/>
-        </w:rPr>
-        <w:t xml:space="preserve">, </w:t>
-      </w:r>
-      <w:r>
-        <w:rPr>
-          <w:rFonts w:ascii="Times New Roman" w:hAnsi="Times New Roman" w:cs="Times New Roman"/>
-          <w:lang w:val="fr-CA"/>
+      <w:proofErr w:type="spellEnd"/>
+      <w:r>
+        <w:rPr>
+          <w:rFonts w:ascii="Times New Roman" w:hAnsi="Times New Roman" w:cs="Times New Roman"/>
+          <w:lang w:val="en-CA"/>
+        </w:rPr>
+        <w:t xml:space="preserve">, </w:t>
+      </w:r>
+      <w:proofErr w:type="spellStart"/>
+      <w:r>
+        <w:rPr>
+          <w:rFonts w:ascii="Times New Roman" w:hAnsi="Times New Roman" w:cs="Times New Roman"/>
+          <w:lang w:val="en-CA"/>
         </w:rPr>
         <w:t>update_groups</w:t>
       </w:r>
+      <w:proofErr w:type="spellEnd"/>
     </w:p>
     <w:p>
       <w:pPr>
-        <w:pStyle w:val="ListParagraph"/>
+        <w:pStyle w:val="Paragraphedeliste"/>
         <w:numPr>
           <w:ilvl w:val="0"/>
           <w:numId w:val="2"/>
@@ -4371,62 +4979,70 @@
         <w:spacing w:line="360" w:lineRule="auto"/>
         <w:rPr>
           <w:rFonts w:ascii="Times New Roman" w:hAnsi="Times New Roman" w:cs="Times New Roman"/>
-          <w:lang w:val="fr-CA"/>
-        </w:rPr>
-      </w:pPr>
-      <w:r>
-        <w:rPr>
-          <w:rFonts w:ascii="Times New Roman" w:hAnsi="Times New Roman" w:cs="Times New Roman"/>
-          <w:lang w:val="fr-CA"/>
+          <w:lang w:val="en-CA"/>
+        </w:rPr>
+      </w:pPr>
+      <w:proofErr w:type="spellStart"/>
+      <w:r>
+        <w:rPr>
+          <w:rFonts w:ascii="Times New Roman" w:hAnsi="Times New Roman" w:cs="Times New Roman"/>
+          <w:lang w:val="en-CA"/>
         </w:rPr>
         <w:t>remove_group_member</w:t>
       </w:r>
-      <w:r>
-        <w:rPr>
-          <w:rFonts w:ascii="Times New Roman" w:hAnsi="Times New Roman" w:cs="Times New Roman"/>
-          <w:lang w:val="fr-CA"/>
-        </w:rPr>
-        <w:t xml:space="preserve">, </w:t>
-      </w:r>
-      <w:r>
-        <w:rPr>
-          <w:rFonts w:ascii="Times New Roman" w:hAnsi="Times New Roman" w:cs="Times New Roman"/>
-          <w:lang w:val="fr-CA"/>
+      <w:proofErr w:type="spellEnd"/>
+      <w:r>
+        <w:rPr>
+          <w:rFonts w:ascii="Times New Roman" w:hAnsi="Times New Roman" w:cs="Times New Roman"/>
+          <w:lang w:val="en-CA"/>
+        </w:rPr>
+        <w:t xml:space="preserve">, </w:t>
+      </w:r>
+      <w:proofErr w:type="spellStart"/>
+      <w:r>
+        <w:rPr>
+          <w:rFonts w:ascii="Times New Roman" w:hAnsi="Times New Roman" w:cs="Times New Roman"/>
+          <w:lang w:val="en-CA"/>
         </w:rPr>
         <w:t>add_new_group</w:t>
       </w:r>
-      <w:r>
-        <w:rPr>
-          <w:rFonts w:ascii="Times New Roman" w:hAnsi="Times New Roman" w:cs="Times New Roman"/>
-          <w:lang w:val="fr-CA"/>
-        </w:rPr>
-        <w:t xml:space="preserve">, </w:t>
-      </w:r>
-      <w:r>
-        <w:rPr>
-          <w:rFonts w:ascii="Times New Roman" w:hAnsi="Times New Roman" w:cs="Times New Roman"/>
-          <w:lang w:val="fr-CA"/>
+      <w:proofErr w:type="spellEnd"/>
+      <w:r>
+        <w:rPr>
+          <w:rFonts w:ascii="Times New Roman" w:hAnsi="Times New Roman" w:cs="Times New Roman"/>
+          <w:lang w:val="en-CA"/>
+        </w:rPr>
+        <w:t xml:space="preserve">, </w:t>
+      </w:r>
+      <w:proofErr w:type="spellStart"/>
+      <w:r>
+        <w:rPr>
+          <w:rFonts w:ascii="Times New Roman" w:hAnsi="Times New Roman" w:cs="Times New Roman"/>
+          <w:lang w:val="en-CA"/>
         </w:rPr>
         <w:t>remove_group</w:t>
       </w:r>
-      <w:r>
-        <w:rPr>
-          <w:rFonts w:ascii="Times New Roman" w:hAnsi="Times New Roman" w:cs="Times New Roman"/>
-          <w:lang w:val="fr-CA"/>
-        </w:rPr>
-        <w:t xml:space="preserve">, </w:t>
-      </w:r>
-      <w:r>
-        <w:rPr>
-          <w:rFonts w:ascii="Times New Roman" w:hAnsi="Times New Roman" w:cs="Times New Roman"/>
-          <w:lang w:val="fr-CA"/>
+      <w:proofErr w:type="spellEnd"/>
+      <w:r>
+        <w:rPr>
+          <w:rFonts w:ascii="Times New Roman" w:hAnsi="Times New Roman" w:cs="Times New Roman"/>
+          <w:lang w:val="en-CA"/>
+        </w:rPr>
+        <w:t xml:space="preserve">, </w:t>
+      </w:r>
+      <w:proofErr w:type="spellStart"/>
+      <w:r>
+        <w:rPr>
+          <w:rFonts w:ascii="Times New Roman" w:hAnsi="Times New Roman" w:cs="Times New Roman"/>
+          <w:lang w:val="en-CA"/>
         </w:rPr>
         <w:t>update_groups</w:t>
       </w:r>
+      <w:proofErr w:type="spellEnd"/>
     </w:p>
     <w:p>
       <w:pPr>
-        <w:pStyle w:val="ListParagraph"/>
+        <w:pStyle w:val="Paragraphedeliste"/>
         <w:numPr>
           <w:ilvl w:val="0"/>
           <w:numId w:val="2"/>
@@ -4434,62 +5050,70 @@
         <w:spacing w:line="360" w:lineRule="auto"/>
         <w:rPr>
           <w:rFonts w:ascii="Times New Roman" w:hAnsi="Times New Roman" w:cs="Times New Roman"/>
-          <w:lang w:val="fr-CA"/>
-        </w:rPr>
-      </w:pPr>
-      <w:r>
-        <w:rPr>
-          <w:rFonts w:ascii="Times New Roman" w:hAnsi="Times New Roman" w:cs="Times New Roman"/>
-          <w:lang w:val="fr-CA"/>
+          <w:lang w:val="en-CA"/>
+        </w:rPr>
+      </w:pPr>
+      <w:proofErr w:type="spellStart"/>
+      <w:r>
+        <w:rPr>
+          <w:rFonts w:ascii="Times New Roman" w:hAnsi="Times New Roman" w:cs="Times New Roman"/>
+          <w:lang w:val="en-CA"/>
         </w:rPr>
         <w:t>add_new_group</w:t>
       </w:r>
-      <w:r>
-        <w:rPr>
-          <w:rFonts w:ascii="Times New Roman" w:hAnsi="Times New Roman" w:cs="Times New Roman"/>
-          <w:lang w:val="fr-CA"/>
-        </w:rPr>
-        <w:t xml:space="preserve">, </w:t>
-      </w:r>
-      <w:r>
-        <w:rPr>
-          <w:rFonts w:ascii="Times New Roman" w:hAnsi="Times New Roman" w:cs="Times New Roman"/>
-          <w:lang w:val="fr-CA"/>
+      <w:proofErr w:type="spellEnd"/>
+      <w:r>
+        <w:rPr>
+          <w:rFonts w:ascii="Times New Roman" w:hAnsi="Times New Roman" w:cs="Times New Roman"/>
+          <w:lang w:val="en-CA"/>
+        </w:rPr>
+        <w:t xml:space="preserve">, </w:t>
+      </w:r>
+      <w:proofErr w:type="spellStart"/>
+      <w:r>
+        <w:rPr>
+          <w:rFonts w:ascii="Times New Roman" w:hAnsi="Times New Roman" w:cs="Times New Roman"/>
+          <w:lang w:val="en-CA"/>
         </w:rPr>
         <w:t>remove_group_member</w:t>
       </w:r>
-      <w:r>
-        <w:rPr>
-          <w:rFonts w:ascii="Times New Roman" w:hAnsi="Times New Roman" w:cs="Times New Roman"/>
-          <w:lang w:val="fr-CA"/>
-        </w:rPr>
-        <w:t xml:space="preserve">, </w:t>
-      </w:r>
-      <w:r>
-        <w:rPr>
-          <w:rFonts w:ascii="Times New Roman" w:hAnsi="Times New Roman" w:cs="Times New Roman"/>
-          <w:lang w:val="fr-CA"/>
+      <w:proofErr w:type="spellEnd"/>
+      <w:r>
+        <w:rPr>
+          <w:rFonts w:ascii="Times New Roman" w:hAnsi="Times New Roman" w:cs="Times New Roman"/>
+          <w:lang w:val="en-CA"/>
+        </w:rPr>
+        <w:t xml:space="preserve">, </w:t>
+      </w:r>
+      <w:proofErr w:type="spellStart"/>
+      <w:r>
+        <w:rPr>
+          <w:rFonts w:ascii="Times New Roman" w:hAnsi="Times New Roman" w:cs="Times New Roman"/>
+          <w:lang w:val="en-CA"/>
         </w:rPr>
         <w:t>remove_group</w:t>
       </w:r>
-      <w:r>
-        <w:rPr>
-          <w:rFonts w:ascii="Times New Roman" w:hAnsi="Times New Roman" w:cs="Times New Roman"/>
-          <w:lang w:val="fr-CA"/>
-        </w:rPr>
-        <w:t xml:space="preserve">, </w:t>
-      </w:r>
-      <w:r>
-        <w:rPr>
-          <w:rFonts w:ascii="Times New Roman" w:hAnsi="Times New Roman" w:cs="Times New Roman"/>
-          <w:lang w:val="fr-CA"/>
+      <w:proofErr w:type="spellEnd"/>
+      <w:r>
+        <w:rPr>
+          <w:rFonts w:ascii="Times New Roman" w:hAnsi="Times New Roman" w:cs="Times New Roman"/>
+          <w:lang w:val="en-CA"/>
+        </w:rPr>
+        <w:t xml:space="preserve">, </w:t>
+      </w:r>
+      <w:proofErr w:type="spellStart"/>
+      <w:r>
+        <w:rPr>
+          <w:rFonts w:ascii="Times New Roman" w:hAnsi="Times New Roman" w:cs="Times New Roman"/>
+          <w:lang w:val="en-CA"/>
         </w:rPr>
         <w:t>update_groups</w:t>
       </w:r>
+      <w:proofErr w:type="spellEnd"/>
     </w:p>
     <w:p>
       <w:pPr>
-        <w:pStyle w:val="ListParagraph"/>
+        <w:pStyle w:val="Paragraphedeliste"/>
         <w:numPr>
           <w:ilvl w:val="0"/>
           <w:numId w:val="2"/>
@@ -4497,62 +5121,70 @@
         <w:spacing w:line="360" w:lineRule="auto"/>
         <w:rPr>
           <w:rFonts w:ascii="Times New Roman" w:hAnsi="Times New Roman" w:cs="Times New Roman"/>
-          <w:lang w:val="fr-CA"/>
-        </w:rPr>
-      </w:pPr>
-      <w:r>
-        <w:rPr>
-          <w:rFonts w:ascii="Times New Roman" w:hAnsi="Times New Roman" w:cs="Times New Roman"/>
-          <w:lang w:val="fr-CA"/>
+          <w:lang w:val="en-CA"/>
+        </w:rPr>
+      </w:pPr>
+      <w:proofErr w:type="spellStart"/>
+      <w:r>
+        <w:rPr>
+          <w:rFonts w:ascii="Times New Roman" w:hAnsi="Times New Roman" w:cs="Times New Roman"/>
+          <w:lang w:val="en-CA"/>
         </w:rPr>
         <w:t>remove_group</w:t>
       </w:r>
-      <w:r>
-        <w:rPr>
-          <w:rFonts w:ascii="Times New Roman" w:hAnsi="Times New Roman" w:cs="Times New Roman"/>
-          <w:lang w:val="fr-CA"/>
-        </w:rPr>
-        <w:t xml:space="preserve">, </w:t>
-      </w:r>
-      <w:r>
-        <w:rPr>
-          <w:rFonts w:ascii="Times New Roman" w:hAnsi="Times New Roman" w:cs="Times New Roman"/>
-          <w:lang w:val="fr-CA"/>
+      <w:proofErr w:type="spellEnd"/>
+      <w:r>
+        <w:rPr>
+          <w:rFonts w:ascii="Times New Roman" w:hAnsi="Times New Roman" w:cs="Times New Roman"/>
+          <w:lang w:val="en-CA"/>
+        </w:rPr>
+        <w:t xml:space="preserve">, </w:t>
+      </w:r>
+      <w:proofErr w:type="spellStart"/>
+      <w:r>
+        <w:rPr>
+          <w:rFonts w:ascii="Times New Roman" w:hAnsi="Times New Roman" w:cs="Times New Roman"/>
+          <w:lang w:val="en-CA"/>
         </w:rPr>
         <w:t>remove_group_member</w:t>
       </w:r>
-      <w:r>
-        <w:rPr>
-          <w:rFonts w:ascii="Times New Roman" w:hAnsi="Times New Roman" w:cs="Times New Roman"/>
-          <w:lang w:val="fr-CA"/>
-        </w:rPr>
-        <w:t xml:space="preserve">, </w:t>
-      </w:r>
-      <w:r>
-        <w:rPr>
-          <w:rFonts w:ascii="Times New Roman" w:hAnsi="Times New Roman" w:cs="Times New Roman"/>
-          <w:lang w:val="fr-CA"/>
+      <w:proofErr w:type="spellEnd"/>
+      <w:r>
+        <w:rPr>
+          <w:rFonts w:ascii="Times New Roman" w:hAnsi="Times New Roman" w:cs="Times New Roman"/>
+          <w:lang w:val="en-CA"/>
+        </w:rPr>
+        <w:t xml:space="preserve">, </w:t>
+      </w:r>
+      <w:proofErr w:type="spellStart"/>
+      <w:r>
+        <w:rPr>
+          <w:rFonts w:ascii="Times New Roman" w:hAnsi="Times New Roman" w:cs="Times New Roman"/>
+          <w:lang w:val="en-CA"/>
         </w:rPr>
         <w:t>add_new_group</w:t>
       </w:r>
-      <w:r>
-        <w:rPr>
-          <w:rFonts w:ascii="Times New Roman" w:hAnsi="Times New Roman" w:cs="Times New Roman"/>
-          <w:lang w:val="fr-CA"/>
-        </w:rPr>
-        <w:t xml:space="preserve">, </w:t>
-      </w:r>
-      <w:r>
-        <w:rPr>
-          <w:rFonts w:ascii="Times New Roman" w:hAnsi="Times New Roman" w:cs="Times New Roman"/>
-          <w:lang w:val="fr-CA"/>
+      <w:proofErr w:type="spellEnd"/>
+      <w:r>
+        <w:rPr>
+          <w:rFonts w:ascii="Times New Roman" w:hAnsi="Times New Roman" w:cs="Times New Roman"/>
+          <w:lang w:val="en-CA"/>
+        </w:rPr>
+        <w:t xml:space="preserve">, </w:t>
+      </w:r>
+      <w:proofErr w:type="spellStart"/>
+      <w:r>
+        <w:rPr>
+          <w:rFonts w:ascii="Times New Roman" w:hAnsi="Times New Roman" w:cs="Times New Roman"/>
+          <w:lang w:val="en-CA"/>
         </w:rPr>
         <w:t>update_groups</w:t>
       </w:r>
+      <w:proofErr w:type="spellEnd"/>
     </w:p>
     <w:p>
       <w:pPr>
-        <w:pStyle w:val="ListParagraph"/>
+        <w:pStyle w:val="Paragraphedeliste"/>
         <w:numPr>
           <w:ilvl w:val="0"/>
           <w:numId w:val="2"/>
@@ -4560,62 +5192,70 @@
         <w:spacing w:line="360" w:lineRule="auto"/>
         <w:rPr>
           <w:rFonts w:ascii="Times New Roman" w:hAnsi="Times New Roman" w:cs="Times New Roman"/>
-          <w:lang w:val="fr-CA"/>
-        </w:rPr>
-      </w:pPr>
-      <w:r>
-        <w:rPr>
-          <w:rFonts w:ascii="Times New Roman" w:hAnsi="Times New Roman" w:cs="Times New Roman"/>
-          <w:lang w:val="fr-CA"/>
+          <w:lang w:val="en-CA"/>
+        </w:rPr>
+      </w:pPr>
+      <w:proofErr w:type="spellStart"/>
+      <w:r>
+        <w:rPr>
+          <w:rFonts w:ascii="Times New Roman" w:hAnsi="Times New Roman" w:cs="Times New Roman"/>
+          <w:lang w:val="en-CA"/>
         </w:rPr>
         <w:t>remove_group_member</w:t>
       </w:r>
-      <w:r>
-        <w:rPr>
-          <w:rFonts w:ascii="Times New Roman" w:hAnsi="Times New Roman" w:cs="Times New Roman"/>
-          <w:lang w:val="fr-CA"/>
-        </w:rPr>
-        <w:t xml:space="preserve">, </w:t>
-      </w:r>
-      <w:r>
-        <w:rPr>
-          <w:rFonts w:ascii="Times New Roman" w:hAnsi="Times New Roman" w:cs="Times New Roman"/>
-          <w:lang w:val="fr-CA"/>
+      <w:proofErr w:type="spellEnd"/>
+      <w:r>
+        <w:rPr>
+          <w:rFonts w:ascii="Times New Roman" w:hAnsi="Times New Roman" w:cs="Times New Roman"/>
+          <w:lang w:val="en-CA"/>
+        </w:rPr>
+        <w:t xml:space="preserve">, </w:t>
+      </w:r>
+      <w:proofErr w:type="spellStart"/>
+      <w:r>
+        <w:rPr>
+          <w:rFonts w:ascii="Times New Roman" w:hAnsi="Times New Roman" w:cs="Times New Roman"/>
+          <w:lang w:val="en-CA"/>
         </w:rPr>
         <w:t>remove_group</w:t>
       </w:r>
-      <w:r>
-        <w:rPr>
-          <w:rFonts w:ascii="Times New Roman" w:hAnsi="Times New Roman" w:cs="Times New Roman"/>
-          <w:lang w:val="fr-CA"/>
-        </w:rPr>
-        <w:t xml:space="preserve">, </w:t>
-      </w:r>
-      <w:r>
-        <w:rPr>
-          <w:rFonts w:ascii="Times New Roman" w:hAnsi="Times New Roman" w:cs="Times New Roman"/>
-          <w:lang w:val="fr-CA"/>
+      <w:proofErr w:type="spellEnd"/>
+      <w:r>
+        <w:rPr>
+          <w:rFonts w:ascii="Times New Roman" w:hAnsi="Times New Roman" w:cs="Times New Roman"/>
+          <w:lang w:val="en-CA"/>
+        </w:rPr>
+        <w:t xml:space="preserve">, </w:t>
+      </w:r>
+      <w:proofErr w:type="spellStart"/>
+      <w:r>
+        <w:rPr>
+          <w:rFonts w:ascii="Times New Roman" w:hAnsi="Times New Roman" w:cs="Times New Roman"/>
+          <w:lang w:val="en-CA"/>
         </w:rPr>
         <w:t>add_new_group</w:t>
       </w:r>
-      <w:r>
-        <w:rPr>
-          <w:rFonts w:ascii="Times New Roman" w:hAnsi="Times New Roman" w:cs="Times New Roman"/>
-          <w:lang w:val="fr-CA"/>
-        </w:rPr>
-        <w:t xml:space="preserve">, </w:t>
-      </w:r>
-      <w:r>
-        <w:rPr>
-          <w:rFonts w:ascii="Times New Roman" w:hAnsi="Times New Roman" w:cs="Times New Roman"/>
-          <w:lang w:val="fr-CA"/>
+      <w:proofErr w:type="spellEnd"/>
+      <w:r>
+        <w:rPr>
+          <w:rFonts w:ascii="Times New Roman" w:hAnsi="Times New Roman" w:cs="Times New Roman"/>
+          <w:lang w:val="en-CA"/>
+        </w:rPr>
+        <w:t xml:space="preserve">, </w:t>
+      </w:r>
+      <w:proofErr w:type="spellStart"/>
+      <w:r>
+        <w:rPr>
+          <w:rFonts w:ascii="Times New Roman" w:hAnsi="Times New Roman" w:cs="Times New Roman"/>
+          <w:lang w:val="en-CA"/>
         </w:rPr>
         <w:t>update_groups</w:t>
       </w:r>
+      <w:proofErr w:type="spellEnd"/>
     </w:p>
     <w:p>
       <w:pPr>
-        <w:pStyle w:val="ListParagraph"/>
+        <w:pStyle w:val="Paragraphedeliste"/>
         <w:numPr>
           <w:ilvl w:val="0"/>
           <w:numId w:val="2"/>
@@ -4623,62 +5263,70 @@
         <w:spacing w:line="360" w:lineRule="auto"/>
         <w:rPr>
           <w:rFonts w:ascii="Times New Roman" w:hAnsi="Times New Roman" w:cs="Times New Roman"/>
-          <w:lang w:val="fr-CA"/>
-        </w:rPr>
-      </w:pPr>
-      <w:r>
-        <w:rPr>
-          <w:rFonts w:ascii="Times New Roman" w:hAnsi="Times New Roman" w:cs="Times New Roman"/>
-          <w:lang w:val="fr-CA"/>
+          <w:lang w:val="en-CA"/>
+        </w:rPr>
+      </w:pPr>
+      <w:proofErr w:type="spellStart"/>
+      <w:r>
+        <w:rPr>
+          <w:rFonts w:ascii="Times New Roman" w:hAnsi="Times New Roman" w:cs="Times New Roman"/>
+          <w:lang w:val="en-CA"/>
         </w:rPr>
         <w:t>remove_group_member</w:t>
       </w:r>
-      <w:r>
-        <w:rPr>
-          <w:rFonts w:ascii="Times New Roman" w:hAnsi="Times New Roman" w:cs="Times New Roman"/>
-          <w:lang w:val="fr-CA"/>
-        </w:rPr>
-        <w:t xml:space="preserve">, </w:t>
-      </w:r>
-      <w:r>
-        <w:rPr>
-          <w:rFonts w:ascii="Times New Roman" w:hAnsi="Times New Roman" w:cs="Times New Roman"/>
-          <w:lang w:val="fr-CA"/>
+      <w:proofErr w:type="spellEnd"/>
+      <w:r>
+        <w:rPr>
+          <w:rFonts w:ascii="Times New Roman" w:hAnsi="Times New Roman" w:cs="Times New Roman"/>
+          <w:lang w:val="en-CA"/>
+        </w:rPr>
+        <w:t xml:space="preserve">, </w:t>
+      </w:r>
+      <w:proofErr w:type="spellStart"/>
+      <w:r>
+        <w:rPr>
+          <w:rFonts w:ascii="Times New Roman" w:hAnsi="Times New Roman" w:cs="Times New Roman"/>
+          <w:lang w:val="en-CA"/>
         </w:rPr>
         <w:t>remove_group</w:t>
       </w:r>
-      <w:r>
-        <w:rPr>
-          <w:rFonts w:ascii="Times New Roman" w:hAnsi="Times New Roman" w:cs="Times New Roman"/>
-          <w:lang w:val="fr-CA"/>
-        </w:rPr>
-        <w:t xml:space="preserve">, </w:t>
-      </w:r>
-      <w:r>
-        <w:rPr>
-          <w:rFonts w:ascii="Times New Roman" w:hAnsi="Times New Roman" w:cs="Times New Roman"/>
-          <w:lang w:val="fr-CA"/>
+      <w:proofErr w:type="spellEnd"/>
+      <w:r>
+        <w:rPr>
+          <w:rFonts w:ascii="Times New Roman" w:hAnsi="Times New Roman" w:cs="Times New Roman"/>
+          <w:lang w:val="en-CA"/>
+        </w:rPr>
+        <w:t xml:space="preserve">, </w:t>
+      </w:r>
+      <w:proofErr w:type="spellStart"/>
+      <w:r>
+        <w:rPr>
+          <w:rFonts w:ascii="Times New Roman" w:hAnsi="Times New Roman" w:cs="Times New Roman"/>
+          <w:lang w:val="en-CA"/>
         </w:rPr>
         <w:t>update_groups</w:t>
       </w:r>
-      <w:r>
-        <w:rPr>
-          <w:rFonts w:ascii="Times New Roman" w:hAnsi="Times New Roman" w:cs="Times New Roman"/>
-          <w:lang w:val="fr-CA"/>
-        </w:rPr>
-        <w:t xml:space="preserve">, </w:t>
-      </w:r>
-      <w:r>
-        <w:rPr>
-          <w:rFonts w:ascii="Times New Roman" w:hAnsi="Times New Roman" w:cs="Times New Roman"/>
-          <w:lang w:val="fr-CA"/>
+      <w:proofErr w:type="spellEnd"/>
+      <w:r>
+        <w:rPr>
+          <w:rFonts w:ascii="Times New Roman" w:hAnsi="Times New Roman" w:cs="Times New Roman"/>
+          <w:lang w:val="en-CA"/>
+        </w:rPr>
+        <w:t xml:space="preserve">, </w:t>
+      </w:r>
+      <w:proofErr w:type="spellStart"/>
+      <w:r>
+        <w:rPr>
+          <w:rFonts w:ascii="Times New Roman" w:hAnsi="Times New Roman" w:cs="Times New Roman"/>
+          <w:lang w:val="en-CA"/>
         </w:rPr>
         <w:t>add_new_group</w:t>
       </w:r>
+      <w:proofErr w:type="spellEnd"/>
     </w:p>
     <w:p>
       <w:pPr>
-        <w:pStyle w:val="ListParagraph"/>
+        <w:pStyle w:val="Paragraphedeliste"/>
         <w:numPr>
           <w:ilvl w:val="0"/>
           <w:numId w:val="2"/>
@@ -4686,62 +5334,70 @@
         <w:spacing w:line="360" w:lineRule="auto"/>
         <w:rPr>
           <w:rFonts w:ascii="Times New Roman" w:hAnsi="Times New Roman" w:cs="Times New Roman"/>
-          <w:lang w:val="fr-CA"/>
-        </w:rPr>
-      </w:pPr>
-      <w:r>
-        <w:rPr>
-          <w:rFonts w:ascii="Times New Roman" w:hAnsi="Times New Roman" w:cs="Times New Roman"/>
-          <w:lang w:val="fr-CA"/>
+          <w:lang w:val="en-CA"/>
+        </w:rPr>
+      </w:pPr>
+      <w:proofErr w:type="spellStart"/>
+      <w:r>
+        <w:rPr>
+          <w:rFonts w:ascii="Times New Roman" w:hAnsi="Times New Roman" w:cs="Times New Roman"/>
+          <w:lang w:val="en-CA"/>
         </w:rPr>
         <w:t>remove_group</w:t>
       </w:r>
-      <w:r>
-        <w:rPr>
-          <w:rFonts w:ascii="Times New Roman" w:hAnsi="Times New Roman" w:cs="Times New Roman"/>
-          <w:lang w:val="fr-CA"/>
-        </w:rPr>
-        <w:t xml:space="preserve">, </w:t>
-      </w:r>
-      <w:r>
-        <w:rPr>
-          <w:rFonts w:ascii="Times New Roman" w:hAnsi="Times New Roman" w:cs="Times New Roman"/>
-          <w:lang w:val="fr-CA"/>
+      <w:proofErr w:type="spellEnd"/>
+      <w:r>
+        <w:rPr>
+          <w:rFonts w:ascii="Times New Roman" w:hAnsi="Times New Roman" w:cs="Times New Roman"/>
+          <w:lang w:val="en-CA"/>
+        </w:rPr>
+        <w:t xml:space="preserve">, </w:t>
+      </w:r>
+      <w:proofErr w:type="spellStart"/>
+      <w:r>
+        <w:rPr>
+          <w:rFonts w:ascii="Times New Roman" w:hAnsi="Times New Roman" w:cs="Times New Roman"/>
+          <w:lang w:val="en-CA"/>
         </w:rPr>
         <w:t>remove_group_member</w:t>
       </w:r>
-      <w:r>
-        <w:rPr>
-          <w:rFonts w:ascii="Times New Roman" w:hAnsi="Times New Roman" w:cs="Times New Roman"/>
-          <w:lang w:val="fr-CA"/>
-        </w:rPr>
-        <w:t xml:space="preserve">, </w:t>
-      </w:r>
-      <w:r>
-        <w:rPr>
-          <w:rFonts w:ascii="Times New Roman" w:hAnsi="Times New Roman" w:cs="Times New Roman"/>
-          <w:lang w:val="fr-CA"/>
+      <w:proofErr w:type="spellEnd"/>
+      <w:r>
+        <w:rPr>
+          <w:rFonts w:ascii="Times New Roman" w:hAnsi="Times New Roman" w:cs="Times New Roman"/>
+          <w:lang w:val="en-CA"/>
+        </w:rPr>
+        <w:t xml:space="preserve">, </w:t>
+      </w:r>
+      <w:proofErr w:type="spellStart"/>
+      <w:r>
+        <w:rPr>
+          <w:rFonts w:ascii="Times New Roman" w:hAnsi="Times New Roman" w:cs="Times New Roman"/>
+          <w:lang w:val="en-CA"/>
         </w:rPr>
         <w:t>update_groups</w:t>
       </w:r>
-      <w:r>
-        <w:rPr>
-          <w:rFonts w:ascii="Times New Roman" w:hAnsi="Times New Roman" w:cs="Times New Roman"/>
-          <w:lang w:val="fr-CA"/>
-        </w:rPr>
-        <w:t xml:space="preserve">, </w:t>
-      </w:r>
-      <w:r>
-        <w:rPr>
-          <w:rFonts w:ascii="Times New Roman" w:hAnsi="Times New Roman" w:cs="Times New Roman"/>
-          <w:lang w:val="fr-CA"/>
+      <w:proofErr w:type="spellEnd"/>
+      <w:r>
+        <w:rPr>
+          <w:rFonts w:ascii="Times New Roman" w:hAnsi="Times New Roman" w:cs="Times New Roman"/>
+          <w:lang w:val="en-CA"/>
+        </w:rPr>
+        <w:t xml:space="preserve">, </w:t>
+      </w:r>
+      <w:proofErr w:type="spellStart"/>
+      <w:r>
+        <w:rPr>
+          <w:rFonts w:ascii="Times New Roman" w:hAnsi="Times New Roman" w:cs="Times New Roman"/>
+          <w:lang w:val="en-CA"/>
         </w:rPr>
         <w:t>add_new_group</w:t>
       </w:r>
+      <w:proofErr w:type="spellEnd"/>
     </w:p>
     <w:p>
       <w:pPr>
-        <w:pStyle w:val="ListParagraph"/>
+        <w:pStyle w:val="Paragraphedeliste"/>
         <w:numPr>
           <w:ilvl w:val="0"/>
           <w:numId w:val="2"/>
@@ -4749,62 +5405,70 @@
         <w:spacing w:line="360" w:lineRule="auto"/>
         <w:rPr>
           <w:rFonts w:ascii="Times New Roman" w:hAnsi="Times New Roman" w:cs="Times New Roman"/>
-          <w:lang w:val="fr-CA"/>
-        </w:rPr>
-      </w:pPr>
-      <w:r>
-        <w:rPr>
-          <w:rFonts w:ascii="Times New Roman" w:hAnsi="Times New Roman" w:cs="Times New Roman"/>
-          <w:lang w:val="fr-CA"/>
+          <w:lang w:val="en-CA"/>
+        </w:rPr>
+      </w:pPr>
+      <w:proofErr w:type="spellStart"/>
+      <w:r>
+        <w:rPr>
+          <w:rFonts w:ascii="Times New Roman" w:hAnsi="Times New Roman" w:cs="Times New Roman"/>
+          <w:lang w:val="en-CA"/>
         </w:rPr>
         <w:t>update_groups</w:t>
       </w:r>
-      <w:r>
-        <w:rPr>
-          <w:rFonts w:ascii="Times New Roman" w:hAnsi="Times New Roman" w:cs="Times New Roman"/>
-          <w:lang w:val="fr-CA"/>
-        </w:rPr>
-        <w:t xml:space="preserve">, </w:t>
-      </w:r>
-      <w:r>
-        <w:rPr>
-          <w:rFonts w:ascii="Times New Roman" w:hAnsi="Times New Roman" w:cs="Times New Roman"/>
-          <w:lang w:val="fr-CA"/>
+      <w:proofErr w:type="spellEnd"/>
+      <w:r>
+        <w:rPr>
+          <w:rFonts w:ascii="Times New Roman" w:hAnsi="Times New Roman" w:cs="Times New Roman"/>
+          <w:lang w:val="en-CA"/>
+        </w:rPr>
+        <w:t xml:space="preserve">, </w:t>
+      </w:r>
+      <w:proofErr w:type="spellStart"/>
+      <w:r>
+        <w:rPr>
+          <w:rFonts w:ascii="Times New Roman" w:hAnsi="Times New Roman" w:cs="Times New Roman"/>
+          <w:lang w:val="en-CA"/>
         </w:rPr>
         <w:t>remove_group_member</w:t>
       </w:r>
-      <w:r>
-        <w:rPr>
-          <w:rFonts w:ascii="Times New Roman" w:hAnsi="Times New Roman" w:cs="Times New Roman"/>
-          <w:lang w:val="fr-CA"/>
-        </w:rPr>
-        <w:t xml:space="preserve">, </w:t>
-      </w:r>
-      <w:r>
-        <w:rPr>
-          <w:rFonts w:ascii="Times New Roman" w:hAnsi="Times New Roman" w:cs="Times New Roman"/>
-          <w:lang w:val="fr-CA"/>
+      <w:proofErr w:type="spellEnd"/>
+      <w:r>
+        <w:rPr>
+          <w:rFonts w:ascii="Times New Roman" w:hAnsi="Times New Roman" w:cs="Times New Roman"/>
+          <w:lang w:val="en-CA"/>
+        </w:rPr>
+        <w:t xml:space="preserve">, </w:t>
+      </w:r>
+      <w:proofErr w:type="spellStart"/>
+      <w:r>
+        <w:rPr>
+          <w:rFonts w:ascii="Times New Roman" w:hAnsi="Times New Roman" w:cs="Times New Roman"/>
+          <w:lang w:val="en-CA"/>
         </w:rPr>
         <w:t>remove_group</w:t>
       </w:r>
-      <w:r>
-        <w:rPr>
-          <w:rFonts w:ascii="Times New Roman" w:hAnsi="Times New Roman" w:cs="Times New Roman"/>
-          <w:lang w:val="fr-CA"/>
-        </w:rPr>
-        <w:t xml:space="preserve">, </w:t>
-      </w:r>
-      <w:r>
-        <w:rPr>
-          <w:rFonts w:ascii="Times New Roman" w:hAnsi="Times New Roman" w:cs="Times New Roman"/>
-          <w:lang w:val="fr-CA"/>
+      <w:proofErr w:type="spellEnd"/>
+      <w:r>
+        <w:rPr>
+          <w:rFonts w:ascii="Times New Roman" w:hAnsi="Times New Roman" w:cs="Times New Roman"/>
+          <w:lang w:val="en-CA"/>
+        </w:rPr>
+        <w:t xml:space="preserve">, </w:t>
+      </w:r>
+      <w:proofErr w:type="spellStart"/>
+      <w:r>
+        <w:rPr>
+          <w:rFonts w:ascii="Times New Roman" w:hAnsi="Times New Roman" w:cs="Times New Roman"/>
+          <w:lang w:val="en-CA"/>
         </w:rPr>
         <w:t>add_new_group</w:t>
       </w:r>
+      <w:proofErr w:type="spellEnd"/>
     </w:p>
     <w:p>
       <w:pPr>
-        <w:pStyle w:val="ListParagraph"/>
+        <w:pStyle w:val="Paragraphedeliste"/>
         <w:numPr>
           <w:ilvl w:val="0"/>
           <w:numId w:val="2"/>
@@ -4812,70 +5476,78 @@
         <w:spacing w:line="360" w:lineRule="auto"/>
         <w:rPr>
           <w:rFonts w:ascii="Times New Roman" w:hAnsi="Times New Roman" w:cs="Times New Roman"/>
-          <w:lang w:val="fr-CA"/>
-        </w:rPr>
-      </w:pPr>
-      <w:r>
-        <w:rPr>
-          <w:rFonts w:ascii="Times New Roman" w:hAnsi="Times New Roman" w:cs="Times New Roman"/>
-          <w:lang w:val="fr-CA"/>
+          <w:lang w:val="en-CA"/>
+        </w:rPr>
+      </w:pPr>
+      <w:proofErr w:type="spellStart"/>
+      <w:r>
+        <w:rPr>
+          <w:rFonts w:ascii="Times New Roman" w:hAnsi="Times New Roman" w:cs="Times New Roman"/>
+          <w:lang w:val="en-CA"/>
         </w:rPr>
         <w:t>remove_group_member</w:t>
       </w:r>
-      <w:r>
-        <w:rPr>
-          <w:rFonts w:ascii="Times New Roman" w:hAnsi="Times New Roman" w:cs="Times New Roman"/>
-          <w:lang w:val="fr-CA"/>
-        </w:rPr>
-        <w:t xml:space="preserve">, </w:t>
-      </w:r>
-      <w:r>
-        <w:rPr>
-          <w:rFonts w:ascii="Times New Roman" w:hAnsi="Times New Roman" w:cs="Times New Roman"/>
-          <w:lang w:val="fr-CA"/>
+      <w:proofErr w:type="spellEnd"/>
+      <w:r>
+        <w:rPr>
+          <w:rFonts w:ascii="Times New Roman" w:hAnsi="Times New Roman" w:cs="Times New Roman"/>
+          <w:lang w:val="en-CA"/>
+        </w:rPr>
+        <w:t xml:space="preserve">, </w:t>
+      </w:r>
+      <w:proofErr w:type="spellStart"/>
+      <w:r>
+        <w:rPr>
+          <w:rFonts w:ascii="Times New Roman" w:hAnsi="Times New Roman" w:cs="Times New Roman"/>
+          <w:lang w:val="en-CA"/>
         </w:rPr>
         <w:t>update_groups</w:t>
       </w:r>
-      <w:r>
-        <w:rPr>
-          <w:rFonts w:ascii="Times New Roman" w:hAnsi="Times New Roman" w:cs="Times New Roman"/>
-          <w:lang w:val="fr-CA"/>
-        </w:rPr>
-        <w:t xml:space="preserve">, </w:t>
-      </w:r>
-      <w:r>
-        <w:rPr>
-          <w:rFonts w:ascii="Times New Roman" w:hAnsi="Times New Roman" w:cs="Times New Roman"/>
-          <w:lang w:val="fr-CA"/>
+      <w:proofErr w:type="spellEnd"/>
+      <w:r>
+        <w:rPr>
+          <w:rFonts w:ascii="Times New Roman" w:hAnsi="Times New Roman" w:cs="Times New Roman"/>
+          <w:lang w:val="en-CA"/>
+        </w:rPr>
+        <w:t xml:space="preserve">, </w:t>
+      </w:r>
+      <w:proofErr w:type="spellStart"/>
+      <w:r>
+        <w:rPr>
+          <w:rFonts w:ascii="Times New Roman" w:hAnsi="Times New Roman" w:cs="Times New Roman"/>
+          <w:lang w:val="en-CA"/>
         </w:rPr>
         <w:t>remove_group</w:t>
       </w:r>
-      <w:r>
-        <w:rPr>
-          <w:rFonts w:ascii="Times New Roman" w:hAnsi="Times New Roman" w:cs="Times New Roman"/>
-          <w:lang w:val="fr-CA"/>
-        </w:rPr>
-        <w:t xml:space="preserve">, </w:t>
-      </w:r>
-      <w:r>
-        <w:rPr>
-          <w:rFonts w:ascii="Times New Roman" w:hAnsi="Times New Roman" w:cs="Times New Roman"/>
-          <w:lang w:val="fr-CA"/>
+      <w:proofErr w:type="spellEnd"/>
+      <w:r>
+        <w:rPr>
+          <w:rFonts w:ascii="Times New Roman" w:hAnsi="Times New Roman" w:cs="Times New Roman"/>
+          <w:lang w:val="en-CA"/>
+        </w:rPr>
+        <w:t xml:space="preserve">, </w:t>
+      </w:r>
+      <w:proofErr w:type="spellStart"/>
+      <w:r>
+        <w:rPr>
+          <w:rFonts w:ascii="Times New Roman" w:hAnsi="Times New Roman" w:cs="Times New Roman"/>
+          <w:lang w:val="en-CA"/>
         </w:rPr>
         <w:t>add_new_group</w:t>
       </w:r>
+      <w:proofErr w:type="spellEnd"/>
     </w:p>
     <w:p>
       <w:pPr>
         <w:rPr>
           <w:rFonts w:ascii="Times New Roman" w:hAnsi="Times New Roman" w:cs="Times New Roman"/>
-          <w:lang w:val="fr-CA"/>
-        </w:rPr>
-      </w:pPr>
-      <w:r>
-        <w:rPr>
-          <w:rFonts w:ascii="Times New Roman" w:hAnsi="Times New Roman" w:cs="Times New Roman"/>
-          <w:lang w:val="fr-CA"/>
+          <w:lang w:val="en-CA"/>
+        </w:rPr>
+      </w:pPr>
+      <w:r>
+        <w:rPr>
+          <w:rFonts w:ascii="Times New Roman" w:hAnsi="Times New Roman" w:cs="Times New Roman"/>
+          <w:lang w:val="en-CA"/>
         </w:rPr>
         <w:br w:type="page"/>
       </w:r>
@@ -5040,7 +5712,7 @@
     <w:sdtContent>
       <w:p>
         <w:pPr>
-          <w:pStyle w:val="Footer"/>
+          <w:pStyle w:val="Pieddepage"/>
           <w:jc w:val="right"/>
         </w:pPr>
         <w:r>
@@ -5069,7 +5741,7 @@
   </w:sdt>
   <w:p>
     <w:pPr>
-      <w:pStyle w:val="Footer"/>
+      <w:pStyle w:val="Pieddepage"/>
     </w:pPr>
   </w:p>
 </w:ftr>
@@ -5093,7 +5765,7 @@
     <w:sdtContent>
       <w:p>
         <w:pPr>
-          <w:pStyle w:val="Footer"/>
+          <w:pStyle w:val="Pieddepage"/>
           <w:jc w:val="center"/>
         </w:pPr>
       </w:p>
@@ -5101,7 +5773,7 @@
   </w:sdt>
   <w:p>
     <w:pPr>
-      <w:pStyle w:val="Footer"/>
+      <w:pStyle w:val="Pieddepage"/>
       <w:jc w:val="right"/>
     </w:pPr>
   </w:p>
@@ -5126,7 +5798,7 @@
     <w:sdtContent>
       <w:p>
         <w:pPr>
-          <w:pStyle w:val="Footer"/>
+          <w:pStyle w:val="Pieddepage"/>
           <w:jc w:val="right"/>
         </w:pPr>
         <w:r>
@@ -5155,7 +5827,7 @@
   </w:sdt>
   <w:p>
     <w:pPr>
-      <w:pStyle w:val="Footer"/>
+      <w:pStyle w:val="Pieddepage"/>
       <w:jc w:val="right"/>
     </w:pPr>
   </w:p>
@@ -5799,12 +6471,13 @@
       <w:lang w:val="en-US"/>
     </w:rPr>
   </w:style>
-  <w:style w:type="character" w:default="1" w:styleId="DefaultParagraphFont">
+  <w:style w:type="character" w:default="1" w:styleId="Policepardfaut">
     <w:name w:val="Default Paragraph Font"/>
     <w:uiPriority w:val="1"/>
+    <w:semiHidden/>
     <w:unhideWhenUsed/>
   </w:style>
-  <w:style w:type="table" w:default="1" w:styleId="TableNormal">
+  <w:style w:type="table" w:default="1" w:styleId="TableauNormal">
     <w:name w:val="Normal Table"/>
     <w:uiPriority w:val="99"/>
     <w:semiHidden/>
@@ -5819,15 +6492,15 @@
       </w:tblCellMar>
     </w:tblPr>
   </w:style>
-  <w:style w:type="numbering" w:default="1" w:styleId="NoList">
+  <w:style w:type="numbering" w:default="1" w:styleId="Aucuneliste">
     <w:name w:val="No List"/>
     <w:uiPriority w:val="99"/>
     <w:semiHidden/>
     <w:unhideWhenUsed/>
   </w:style>
-  <w:style w:type="table" w:styleId="TableGrid">
+  <w:style w:type="table" w:styleId="Grilledutableau">
     <w:name w:val="Table Grid"/>
-    <w:basedOn w:val="TableNormal"/>
+    <w:basedOn w:val="TableauNormal"/>
     <w:uiPriority w:val="39"/>
     <w:rsid w:val="00FB3769"/>
     <w:pPr>
@@ -5844,7 +6517,7 @@
       </w:tblBorders>
     </w:tblPr>
   </w:style>
-  <w:style w:type="paragraph" w:styleId="ListParagraph">
+  <w:style w:type="paragraph" w:styleId="Paragraphedeliste">
     <w:name w:val="List Paragraph"/>
     <w:basedOn w:val="Normal"/>
     <w:uiPriority w:val="34"/>
@@ -5855,10 +6528,10 @@
       <w:contextualSpacing/>
     </w:pPr>
   </w:style>
-  <w:style w:type="paragraph" w:styleId="Header">
+  <w:style w:type="paragraph" w:styleId="En-tte">
     <w:name w:val="header"/>
     <w:basedOn w:val="Normal"/>
-    <w:link w:val="HeaderChar"/>
+    <w:link w:val="En-tteCar"/>
     <w:uiPriority w:val="99"/>
     <w:unhideWhenUsed/>
     <w:rsid w:val="00040B78"/>
@@ -5870,20 +6543,20 @@
       <w:spacing w:after="0" w:line="240" w:lineRule="auto"/>
     </w:pPr>
   </w:style>
-  <w:style w:type="character" w:customStyle="1" w:styleId="HeaderChar">
-    <w:name w:val="Header Char"/>
-    <w:basedOn w:val="DefaultParagraphFont"/>
-    <w:link w:val="Header"/>
+  <w:style w:type="character" w:customStyle="1" w:styleId="En-tteCar">
+    <w:name w:val="En-tête Car"/>
+    <w:basedOn w:val="Policepardfaut"/>
+    <w:link w:val="En-tte"/>
     <w:uiPriority w:val="99"/>
     <w:rsid w:val="00040B78"/>
     <w:rPr>
       <w:lang w:val="en-US"/>
     </w:rPr>
   </w:style>
-  <w:style w:type="paragraph" w:styleId="Footer">
+  <w:style w:type="paragraph" w:styleId="Pieddepage">
     <w:name w:val="footer"/>
     <w:basedOn w:val="Normal"/>
-    <w:link w:val="FooterChar"/>
+    <w:link w:val="PieddepageCar"/>
     <w:uiPriority w:val="99"/>
     <w:unhideWhenUsed/>
     <w:rsid w:val="00040B78"/>
@@ -5895,10 +6568,10 @@
       <w:spacing w:after="0" w:line="240" w:lineRule="auto"/>
     </w:pPr>
   </w:style>
-  <w:style w:type="character" w:customStyle="1" w:styleId="FooterChar">
-    <w:name w:val="Footer Char"/>
-    <w:basedOn w:val="DefaultParagraphFont"/>
-    <w:link w:val="Footer"/>
+  <w:style w:type="character" w:customStyle="1" w:styleId="PieddepageCar">
+    <w:name w:val="Pied de page Car"/>
+    <w:basedOn w:val="Policepardfaut"/>
+    <w:link w:val="Pieddepage"/>
     <w:uiPriority w:val="99"/>
     <w:rsid w:val="00040B78"/>
     <w:rPr>
@@ -5921,10 +6594,10 @@
       <w:szCs w:val="24"/>
     </w:rPr>
   </w:style>
-  <w:style w:type="paragraph" w:styleId="HTMLPreformatted">
+  <w:style w:type="paragraph" w:styleId="PrformatHTML">
     <w:name w:val="HTML Preformatted"/>
     <w:basedOn w:val="Normal"/>
-    <w:link w:val="HTMLPreformattedChar"/>
+    <w:link w:val="PrformatHTMLCar"/>
     <w:uiPriority w:val="99"/>
     <w:semiHidden/>
     <w:unhideWhenUsed/>
@@ -5938,10 +6611,10 @@
       <w:szCs w:val="20"/>
     </w:rPr>
   </w:style>
-  <w:style w:type="character" w:customStyle="1" w:styleId="HTMLPreformattedChar">
-    <w:name w:val="HTML Preformatted Char"/>
-    <w:basedOn w:val="DefaultParagraphFont"/>
-    <w:link w:val="HTMLPreformatted"/>
+  <w:style w:type="character" w:customStyle="1" w:styleId="PrformatHTMLCar">
+    <w:name w:val="Préformaté HTML Car"/>
+    <w:basedOn w:val="Policepardfaut"/>
+    <w:link w:val="PrformatHTML"/>
     <w:uiPriority w:val="99"/>
     <w:semiHidden/>
     <w:rsid w:val="00EA20F1"/>

</xml_diff>